<commit_message>
edit document, make some tests
</commit_message>
<xml_diff>
--- a/Word/20151910042-刘鹏-运筹学实验-03.docx
+++ b/Word/20151910042-刘鹏-运筹学实验-03.docx
@@ -459,11 +459,25 @@
             </w:r>
             <w:r>
               <w:rPr>
+                <w:bCs/>
+                <w:sz w:val="18"/>
+              </w:rPr>
+              <w:t>5</w:t>
+            </w:r>
+            <w:r>
+              <w:rPr>
                 <w:rFonts w:hint="eastAsia"/>
                 <w:bCs/>
                 <w:sz w:val="18"/>
               </w:rPr>
-              <w:t>4</w:t>
+              <w:t>-</w:t>
+            </w:r>
+            <w:r>
+              <w:rPr>
+                <w:bCs/>
+                <w:sz w:val="18"/>
+              </w:rPr>
+              <w:t>2</w:t>
             </w:r>
             <w:r>
               <w:rPr>
@@ -471,15 +485,7 @@
                 <w:bCs/>
                 <w:sz w:val="18"/>
               </w:rPr>
-              <w:t>-</w:t>
-            </w:r>
-            <w:r>
-              <w:rPr>
-                <w:rFonts w:hint="eastAsia"/>
-                <w:bCs/>
-                <w:sz w:val="18"/>
-              </w:rPr>
-              <w:t>11</w:t>
+              <w:t>1</w:t>
             </w:r>
           </w:p>
         </w:tc>
@@ -1095,24 +1101,27 @@
     <w:p>
       <w:pPr>
         <w:spacing w:line="400" w:lineRule="exact"/>
-      </w:pPr>
-      <w:r>
-        <w:rPr>
-          <w:rFonts w:hint="eastAsia"/>
+        <w:rPr>
+          <w:rFonts w:ascii="Latin Modern Math" w:hAnsi="Latin Modern Math"/>
+        </w:rPr>
+      </w:pPr>
+      <w:r>
+        <w:rPr>
+          <w:rFonts w:ascii="Latin Modern Math" w:hAnsi="Latin Modern Math"/>
           <w:b/>
         </w:rPr>
-        <w:t>Al</w:t>
-      </w:r>
-      <w:r>
-        <w:rPr>
-          <w:b/>
-        </w:rPr>
-        <w:t>gorithm</w:t>
-      </w:r>
-      <w:r>
+        <w:t>Algorithm</w:t>
+      </w:r>
+      <w:r>
+        <w:rPr>
+          <w:rFonts w:ascii="Latin Modern Math" w:hAnsi="Latin Modern Math"/>
+        </w:rPr>
         <w:t>:</w:t>
       </w:r>
       <w:r>
+        <w:rPr>
+          <w:rFonts w:ascii="Latin Modern Math" w:hAnsi="Latin Modern Math"/>
+        </w:rPr>
         <w:tab/>
         <w:t>Simplex Method</w:t>
       </w:r>
@@ -1120,30 +1129,52 @@
     <w:p>
       <w:pPr>
         <w:spacing w:line="400" w:lineRule="exact"/>
-      </w:pPr>
-      <w:r>
-        <w:rPr>
-          <w:rFonts w:hint="eastAsia"/>
+        <w:rPr>
+          <w:rFonts w:ascii="Latin Modern Math" w:hAnsi="Latin Modern Math"/>
+        </w:rPr>
+      </w:pPr>
+      <w:r>
+        <w:rPr>
+          <w:rFonts w:ascii="Latin Modern Math" w:hAnsi="Latin Modern Math"/>
           <w:b/>
         </w:rPr>
-        <w:t>I</w:t>
-      </w:r>
-      <w:r>
-        <w:rPr>
+        <w:t>Input</w:t>
+      </w:r>
+      <w:r>
+        <w:rPr>
+          <w:rFonts w:ascii="Latin Modern Math" w:hAnsi="Latin Modern Math"/>
+        </w:rPr>
+        <w:t>:</w:t>
+      </w:r>
+      <w:r>
+        <w:rPr>
+          <w:rFonts w:ascii="Latin Modern Math" w:hAnsi="Latin Modern Math"/>
+        </w:rPr>
+        <w:tab/>
+      </w:r>
+      <w:r>
+        <w:rPr>
+          <w:rFonts w:ascii="Latin Modern Math" w:hAnsi="Latin Modern Math"/>
+        </w:rPr>
+        <w:tab/>
+      </w:r>
+      <w:r>
+        <w:rPr>
+          <w:rFonts w:ascii="Latin Modern Math" w:hAnsi="Latin Modern Math"/>
           <w:b/>
         </w:rPr>
-        <w:t>nput</w:t>
-      </w:r>
-      <w:r>
-        <w:t>:</w:t>
-      </w:r>
-      <w:r>
-        <w:tab/>
-      </w:r>
-      <w:r>
-        <w:tab/>
-      </w:r>
-      <w:r>
+        <w:t>(1)</w:t>
+      </w:r>
+      <w:r>
+        <w:rPr>
+          <w:rFonts w:ascii="Latin Modern Math" w:hAnsi="Latin Modern Math"/>
+        </w:rPr>
+        <w:t xml:space="preserve"> </w:t>
+      </w:r>
+      <w:r>
+        <w:rPr>
+          <w:rFonts w:ascii="Latin Modern Math" w:hAnsi="Latin Modern Math"/>
+        </w:rPr>
         <w:t xml:space="preserve">Coefficient Matrix </w:t>
       </w:r>
       <m:oMath>
@@ -1217,31 +1248,1990 @@
               <w:rPr>
                 <w:rFonts w:ascii="Latin Modern Math" w:hAnsi="Latin Modern Math"/>
               </w:rPr>
-              <m:t>m</m:t>
-            </m:r>
-            <m:r>
-              <w:rPr>
-                <w:rFonts w:ascii="Latin Modern Math" w:hAnsi="Latin Modern Math" w:hint="eastAsia"/>
-              </w:rPr>
-              <m:t>×</m:t>
-            </m:r>
-            <m:r>
-              <w:rPr>
-                <w:rFonts w:ascii="Latin Modern Math" w:hAnsi="Latin Modern Math"/>
-              </w:rPr>
-              <m:t> n</m:t>
+              <m:t>m× n</m:t>
             </m:r>
           </m:sub>
         </m:sSub>
       </m:oMath>
       <w:r>
-        <w:t xml:space="preserve"> which has been s</w:t>
-      </w:r>
-      <w:r>
-        <w:t>tandardization</w:t>
-      </w:r>
-      <w:r>
+        <w:rPr>
+          <w:rFonts w:ascii="Latin Modern Math" w:hAnsi="Latin Modern Math"/>
+        </w:rPr>
+        <w:t xml:space="preserve"> which has been </w:t>
+      </w:r>
+      <w:r>
+        <w:rPr>
+          <w:rFonts w:ascii="Latin Modern Math" w:hAnsi="Latin Modern Math"/>
+        </w:rPr>
+        <w:t>standardized</w:t>
+      </w:r>
+      <w:r>
+        <w:rPr>
+          <w:rFonts w:ascii="Latin Modern Math" w:hAnsi="Latin Modern Math"/>
+        </w:rPr>
         <w:t xml:space="preserve">, </w:t>
+      </w:r>
+      <m:oMath>
+        <m:r>
+          <m:rPr>
+            <m:sty m:val="bi"/>
+          </m:rPr>
+          <w:rPr>
+            <w:rFonts w:ascii="Latin Modern Math" w:hAnsi="Latin Modern Math"/>
+          </w:rPr>
+          <m:t>A</m:t>
+        </m:r>
+        <m:r>
+          <m:rPr>
+            <m:sty m:val="p"/>
+          </m:rPr>
+          <w:rPr>
+            <w:rFonts w:ascii="Latin Modern Math" w:hAnsi="Latin Modern Math"/>
+          </w:rPr>
+          <m:t>=</m:t>
+        </m:r>
+        <m:sSup>
+          <m:sSupPr>
+            <m:ctrlPr>
+              <w:rPr>
+                <w:rFonts w:ascii="Latin Modern Math" w:hAnsi="Latin Modern Math"/>
+                <w:i/>
+              </w:rPr>
+            </m:ctrlPr>
+          </m:sSupPr>
+          <m:e>
+            <m:d>
+              <m:dPr>
+                <m:ctrlPr>
+                  <w:rPr>
+                    <w:rFonts w:ascii="Latin Modern Math" w:hAnsi="Latin Modern Math"/>
+                  </w:rPr>
+                </m:ctrlPr>
+              </m:dPr>
+              <m:e>
+                <m:sSub>
+                  <m:sSubPr>
+                    <m:ctrlPr>
+                      <w:rPr>
+                        <w:rFonts w:ascii="Latin Modern Math" w:hAnsi="Latin Modern Math"/>
+                      </w:rPr>
+                    </m:ctrlPr>
+                  </m:sSubPr>
+                  <m:e>
+                    <m:r>
+                      <m:rPr>
+                        <m:sty m:val="bi"/>
+                      </m:rPr>
+                      <w:rPr>
+                        <w:rFonts w:ascii="Latin Modern Math" w:hAnsi="Latin Modern Math"/>
+                      </w:rPr>
+                      <m:t>A</m:t>
+                    </m:r>
+                  </m:e>
+                  <m:sub>
+                    <m:r>
+                      <m:rPr>
+                        <m:sty m:val="p"/>
+                      </m:rPr>
+                      <w:rPr>
+                        <w:rFonts w:ascii="Latin Modern Math" w:hAnsi="Latin Modern Math"/>
+                      </w:rPr>
+                      <m:t>1</m:t>
+                    </m:r>
+                  </m:sub>
+                </m:sSub>
+                <m:r>
+                  <m:rPr>
+                    <m:sty m:val="p"/>
+                  </m:rPr>
+                  <w:rPr>
+                    <w:rFonts w:ascii="Latin Modern Math" w:hAnsi="Latin Modern Math"/>
+                  </w:rPr>
+                  <m:t>,</m:t>
+                </m:r>
+                <m:sSub>
+                  <m:sSubPr>
+                    <m:ctrlPr>
+                      <w:rPr>
+                        <w:rFonts w:ascii="Latin Modern Math" w:hAnsi="Latin Modern Math"/>
+                      </w:rPr>
+                    </m:ctrlPr>
+                  </m:sSubPr>
+                  <m:e>
+                    <m:r>
+                      <m:rPr>
+                        <m:sty m:val="bi"/>
+                      </m:rPr>
+                      <w:rPr>
+                        <w:rFonts w:ascii="Latin Modern Math" w:hAnsi="Latin Modern Math"/>
+                      </w:rPr>
+                      <m:t>A</m:t>
+                    </m:r>
+                  </m:e>
+                  <m:sub>
+                    <m:r>
+                      <m:rPr>
+                        <m:sty m:val="p"/>
+                      </m:rPr>
+                      <w:rPr>
+                        <w:rFonts w:ascii="Latin Modern Math" w:hAnsi="Latin Modern Math"/>
+                      </w:rPr>
+                      <m:t>2</m:t>
+                    </m:r>
+                  </m:sub>
+                </m:sSub>
+                <m:r>
+                  <m:rPr>
+                    <m:sty m:val="p"/>
+                  </m:rPr>
+                  <w:rPr>
+                    <w:rFonts w:ascii="Latin Modern Math" w:hAnsi="Latin Modern Math"/>
+                  </w:rPr>
+                  <m:t>,⋯,</m:t>
+                </m:r>
+                <m:sSub>
+                  <m:sSubPr>
+                    <m:ctrlPr>
+                      <w:rPr>
+                        <w:rFonts w:ascii="Latin Modern Math" w:hAnsi="Latin Modern Math"/>
+                      </w:rPr>
+                    </m:ctrlPr>
+                  </m:sSubPr>
+                  <m:e>
+                    <m:r>
+                      <m:rPr>
+                        <m:sty m:val="bi"/>
+                      </m:rPr>
+                      <w:rPr>
+                        <w:rFonts w:ascii="Latin Modern Math" w:hAnsi="Latin Modern Math"/>
+                      </w:rPr>
+                      <m:t>A</m:t>
+                    </m:r>
+                  </m:e>
+                  <m:sub>
+                    <m:r>
+                      <m:rPr>
+                        <m:sty m:val="p"/>
+                      </m:rPr>
+                      <w:rPr>
+                        <w:rFonts w:ascii="Latin Modern Math" w:hAnsi="Latin Modern Math"/>
+                      </w:rPr>
+                      <m:t>m</m:t>
+                    </m:r>
+                  </m:sub>
+                </m:sSub>
+              </m:e>
+            </m:d>
+            <m:ctrlPr>
+              <w:rPr>
+                <w:rFonts w:ascii="Latin Modern Math" w:hAnsi="Latin Modern Math"/>
+              </w:rPr>
+            </m:ctrlPr>
+          </m:e>
+          <m:sup>
+            <m:r>
+              <m:rPr>
+                <m:sty m:val="p"/>
+              </m:rPr>
+              <w:rPr>
+                <w:rFonts w:ascii="Latin Modern Math" w:hAnsi="Latin Modern Math"/>
+              </w:rPr>
+              <m:t>T</m:t>
+            </m:r>
+          </m:sup>
+        </m:sSup>
+      </m:oMath>
+      <w:r>
+        <w:rPr>
+          <w:rFonts w:ascii="Latin Modern Math" w:hAnsi="Latin Modern Math"/>
+        </w:rPr>
+        <w:t>;</w:t>
+      </w:r>
+    </w:p>
+    <w:p>
+      <w:pPr>
+        <w:spacing w:line="400" w:lineRule="exact"/>
+        <w:ind w:firstLineChars="590" w:firstLine="1422"/>
+        <w:rPr>
+          <w:rFonts w:ascii="Latin Modern Math" w:hAnsi="Latin Modern Math"/>
+        </w:rPr>
+      </w:pPr>
+      <w:r>
+        <w:rPr>
+          <w:rFonts w:ascii="Latin Modern Math" w:hAnsi="Latin Modern Math"/>
+          <w:b/>
+        </w:rPr>
+        <w:t>(2)</w:t>
+      </w:r>
+      <w:r>
+        <w:rPr>
+          <w:rFonts w:ascii="Latin Modern Math" w:hAnsi="Latin Modern Math"/>
+        </w:rPr>
+        <w:t xml:space="preserve"> </w:t>
+      </w:r>
+      <w:r>
+        <w:rPr>
+          <w:rFonts w:ascii="Latin Modern Math" w:hAnsi="Latin Modern Math"/>
+        </w:rPr>
+        <w:t xml:space="preserve">Value vector </w:t>
+      </w:r>
+      <m:oMath>
+        <m:r>
+          <m:rPr>
+            <m:sty m:val="bi"/>
+          </m:rPr>
+          <w:rPr>
+            <w:rFonts w:ascii="Latin Modern Math" w:hAnsi="Latin Modern Math"/>
+          </w:rPr>
+          <m:t>c</m:t>
+        </m:r>
+        <m:r>
+          <m:rPr>
+            <m:sty m:val="p"/>
+          </m:rPr>
+          <w:rPr>
+            <w:rFonts w:ascii="Latin Modern Math" w:hAnsi="Latin Modern Math"/>
+          </w:rPr>
+          <m:t>=</m:t>
+        </m:r>
+        <m:sSub>
+          <m:sSubPr>
+            <m:ctrlPr>
+              <w:rPr>
+                <w:rFonts w:ascii="Latin Modern Math" w:hAnsi="Latin Modern Math"/>
+              </w:rPr>
+            </m:ctrlPr>
+          </m:sSubPr>
+          <m:e>
+            <m:d>
+              <m:dPr>
+                <m:ctrlPr>
+                  <w:rPr>
+                    <w:rFonts w:ascii="Latin Modern Math" w:hAnsi="Latin Modern Math"/>
+                  </w:rPr>
+                </m:ctrlPr>
+              </m:dPr>
+              <m:e>
+                <m:sSub>
+                  <m:sSubPr>
+                    <m:ctrlPr>
+                      <w:rPr>
+                        <w:rFonts w:ascii="Latin Modern Math" w:hAnsi="Latin Modern Math"/>
+                        <w:i/>
+                      </w:rPr>
+                    </m:ctrlPr>
+                  </m:sSubPr>
+                  <m:e>
+                    <m:r>
+                      <w:rPr>
+                        <w:rFonts w:ascii="Latin Modern Math" w:hAnsi="Latin Modern Math"/>
+                      </w:rPr>
+                      <m:t>c</m:t>
+                    </m:r>
+                  </m:e>
+                  <m:sub>
+                    <m:r>
+                      <w:rPr>
+                        <w:rFonts w:ascii="Latin Modern Math" w:hAnsi="Latin Modern Math"/>
+                      </w:rPr>
+                      <m:t>ij</m:t>
+                    </m:r>
+                  </m:sub>
+                </m:sSub>
+              </m:e>
+            </m:d>
+          </m:e>
+          <m:sub>
+            <m:r>
+              <w:rPr>
+                <w:rFonts w:ascii="Latin Modern Math" w:hAnsi="Latin Modern Math"/>
+              </w:rPr>
+              <m:t>n</m:t>
+            </m:r>
+            <m:r>
+              <m:rPr>
+                <m:sty m:val="p"/>
+              </m:rPr>
+              <w:rPr>
+                <w:rFonts w:ascii="Latin Modern Math" w:hAnsi="Latin Modern Math"/>
+              </w:rPr>
+              <m:t>×1</m:t>
+            </m:r>
+          </m:sub>
+        </m:sSub>
+      </m:oMath>
+      <w:r>
+        <w:rPr>
+          <w:rFonts w:ascii="Latin Modern Math" w:hAnsi="Latin Modern Math"/>
+        </w:rPr>
+        <w:t>;</w:t>
+      </w:r>
+    </w:p>
+    <w:p>
+      <w:pPr>
+        <w:spacing w:line="400" w:lineRule="exact"/>
+        <w:ind w:firstLineChars="590" w:firstLine="1422"/>
+        <w:rPr>
+          <w:rFonts w:ascii="Latin Modern Math" w:hAnsi="Latin Modern Math"/>
+        </w:rPr>
+      </w:pPr>
+      <w:r>
+        <w:rPr>
+          <w:rFonts w:ascii="Latin Modern Math" w:hAnsi="Latin Modern Math"/>
+          <w:b/>
+        </w:rPr>
+        <w:t>(3)</w:t>
+      </w:r>
+      <w:r>
+        <w:rPr>
+          <w:rFonts w:ascii="Latin Modern Math" w:hAnsi="Latin Modern Math"/>
+        </w:rPr>
+        <w:t xml:space="preserve"> </w:t>
+      </w:r>
+      <w:r>
+        <w:rPr>
+          <w:rFonts w:ascii="Latin Modern Math" w:hAnsi="Latin Modern Math"/>
+        </w:rPr>
+        <w:t xml:space="preserve">Preprocess: </w:t>
+      </w:r>
+      <w:r>
+        <w:rPr>
+          <w:rFonts w:ascii="Latin Modern Math" w:hAnsi="Latin Modern Math"/>
+        </w:rPr>
+        <w:t xml:space="preserve">Let </w:t>
+      </w:r>
+      <m:oMath>
+        <m:sSup>
+          <m:sSupPr>
+            <m:ctrlPr>
+              <w:rPr>
+                <w:rFonts w:ascii="Latin Modern Math" w:hAnsi="Latin Modern Math"/>
+              </w:rPr>
+            </m:ctrlPr>
+          </m:sSupPr>
+          <m:e>
+            <m:r>
+              <m:rPr>
+                <m:sty m:val="bi"/>
+              </m:rPr>
+              <w:rPr>
+                <w:rFonts w:ascii="Latin Modern Math" w:hAnsi="Latin Modern Math"/>
+              </w:rPr>
+              <m:t>A</m:t>
+            </m:r>
+          </m:e>
+          <m:sup>
+            <m:r>
+              <m:rPr>
+                <m:sty m:val="p"/>
+              </m:rPr>
+              <w:rPr>
+                <w:rFonts w:ascii="Latin Modern Math" w:hAnsi="Latin Modern Math"/>
+              </w:rPr>
+              <m:t>'</m:t>
+            </m:r>
+          </m:sup>
+        </m:sSup>
+        <m:r>
+          <w:rPr>
+            <w:rFonts w:ascii="Latin Modern Math" w:hAnsi="Latin Modern Math"/>
+          </w:rPr>
+          <m:t>=</m:t>
+        </m:r>
+        <m:sSup>
+          <m:sSupPr>
+            <m:ctrlPr>
+              <w:rPr>
+                <w:rFonts w:ascii="Latin Modern Math" w:hAnsi="Latin Modern Math"/>
+                <w:i/>
+              </w:rPr>
+            </m:ctrlPr>
+          </m:sSupPr>
+          <m:e>
+            <m:d>
+              <m:dPr>
+                <m:ctrlPr>
+                  <w:rPr>
+                    <w:rFonts w:ascii="Latin Modern Math" w:hAnsi="Latin Modern Math"/>
+                    <w:i/>
+                  </w:rPr>
+                </m:ctrlPr>
+              </m:dPr>
+              <m:e>
+                <m:r>
+                  <w:rPr>
+                    <w:rFonts w:ascii="Latin Modern Math" w:hAnsi="Latin Modern Math"/>
+                  </w:rPr>
+                  <m:t>-</m:t>
+                </m:r>
+                <m:sSup>
+                  <m:sSupPr>
+                    <m:ctrlPr>
+                      <w:rPr>
+                        <w:rFonts w:ascii="Latin Modern Math" w:hAnsi="Latin Modern Math"/>
+                        <w:b/>
+                        <w:i/>
+                      </w:rPr>
+                    </m:ctrlPr>
+                  </m:sSupPr>
+                  <m:e>
+                    <m:r>
+                      <m:rPr>
+                        <m:sty m:val="bi"/>
+                      </m:rPr>
+                      <w:rPr>
+                        <w:rFonts w:ascii="Latin Modern Math" w:hAnsi="Latin Modern Math"/>
+                      </w:rPr>
+                      <m:t>c</m:t>
+                    </m:r>
+                  </m:e>
+                  <m:sup>
+                    <m:r>
+                      <m:rPr>
+                        <m:sty m:val="p"/>
+                      </m:rPr>
+                      <w:rPr>
+                        <w:rFonts w:ascii="Latin Modern Math" w:hAnsi="Latin Modern Math"/>
+                      </w:rPr>
+                      <m:t>T</m:t>
+                    </m:r>
+                  </m:sup>
+                </m:sSup>
+                <m:r>
+                  <w:rPr>
+                    <w:rFonts w:ascii="Latin Modern Math" w:hAnsi="Latin Modern Math"/>
+                  </w:rPr>
+                  <m:t>,</m:t>
+                </m:r>
+                <m:sSub>
+                  <m:sSubPr>
+                    <m:ctrlPr>
+                      <w:rPr>
+                        <w:rFonts w:ascii="Latin Modern Math" w:hAnsi="Latin Modern Math"/>
+                        <w:i/>
+                      </w:rPr>
+                    </m:ctrlPr>
+                  </m:sSubPr>
+                  <m:e>
+                    <m:r>
+                      <m:rPr>
+                        <m:sty m:val="bi"/>
+                      </m:rPr>
+                      <w:rPr>
+                        <w:rFonts w:ascii="Latin Modern Math" w:hAnsi="Latin Modern Math"/>
+                      </w:rPr>
+                      <m:t>A</m:t>
+                    </m:r>
+                  </m:e>
+                  <m:sub>
+                    <m:r>
+                      <w:rPr>
+                        <w:rFonts w:ascii="Latin Modern Math" w:hAnsi="Latin Modern Math"/>
+                      </w:rPr>
+                      <m:t>1</m:t>
+                    </m:r>
+                  </m:sub>
+                </m:sSub>
+                <m:r>
+                  <w:rPr>
+                    <w:rFonts w:ascii="Latin Modern Math" w:hAnsi="Latin Modern Math"/>
+                  </w:rPr>
+                  <m:t>,</m:t>
+                </m:r>
+                <m:sSub>
+                  <m:sSubPr>
+                    <m:ctrlPr>
+                      <w:rPr>
+                        <w:rFonts w:ascii="Latin Modern Math" w:hAnsi="Latin Modern Math"/>
+                        <w:i/>
+                      </w:rPr>
+                    </m:ctrlPr>
+                  </m:sSubPr>
+                  <m:e>
+                    <m:r>
+                      <m:rPr>
+                        <m:sty m:val="bi"/>
+                      </m:rPr>
+                      <w:rPr>
+                        <w:rFonts w:ascii="Latin Modern Math" w:hAnsi="Latin Modern Math"/>
+                      </w:rPr>
+                      <m:t>A</m:t>
+                    </m:r>
+                  </m:e>
+                  <m:sub>
+                    <m:r>
+                      <w:rPr>
+                        <w:rFonts w:ascii="Latin Modern Math" w:hAnsi="Latin Modern Math"/>
+                      </w:rPr>
+                      <m:t>1</m:t>
+                    </m:r>
+                  </m:sub>
+                </m:sSub>
+                <m:r>
+                  <w:rPr>
+                    <w:rFonts w:ascii="Latin Modern Math" w:hAnsi="Latin Modern Math"/>
+                  </w:rPr>
+                  <m:t>,</m:t>
+                </m:r>
+                <m:r>
+                  <m:rPr>
+                    <m:sty m:val="p"/>
+                  </m:rPr>
+                  <w:rPr>
+                    <w:rFonts w:ascii="Latin Modern Math" w:hAnsi="Latin Modern Math"/>
+                  </w:rPr>
+                  <m:t>⋯</m:t>
+                </m:r>
+                <m:r>
+                  <w:rPr>
+                    <w:rFonts w:ascii="Latin Modern Math" w:hAnsi="Latin Modern Math"/>
+                  </w:rPr>
+                  <m:t>,</m:t>
+                </m:r>
+                <m:sSub>
+                  <m:sSubPr>
+                    <m:ctrlPr>
+                      <w:rPr>
+                        <w:rFonts w:ascii="Latin Modern Math" w:hAnsi="Latin Modern Math"/>
+                        <w:i/>
+                      </w:rPr>
+                    </m:ctrlPr>
+                  </m:sSubPr>
+                  <m:e>
+                    <m:r>
+                      <m:rPr>
+                        <m:sty m:val="bi"/>
+                      </m:rPr>
+                      <w:rPr>
+                        <w:rFonts w:ascii="Latin Modern Math" w:hAnsi="Latin Modern Math"/>
+                      </w:rPr>
+                      <m:t>A</m:t>
+                    </m:r>
+                  </m:e>
+                  <m:sub>
+                    <m:r>
+                      <w:rPr>
+                        <w:rFonts w:ascii="Latin Modern Math" w:hAnsi="Latin Modern Math"/>
+                      </w:rPr>
+                      <m:t>m</m:t>
+                    </m:r>
+                  </m:sub>
+                </m:sSub>
+              </m:e>
+            </m:d>
+          </m:e>
+          <m:sup>
+            <m:r>
+              <m:rPr>
+                <m:sty m:val="p"/>
+              </m:rPr>
+              <w:rPr>
+                <w:rFonts w:ascii="Latin Modern Math" w:hAnsi="Latin Modern Math"/>
+              </w:rPr>
+              <m:t>T</m:t>
+            </m:r>
+          </m:sup>
+        </m:sSup>
+        <m:r>
+          <w:rPr>
+            <w:rFonts w:ascii="Latin Modern Math" w:hAnsi="Latin Modern Math"/>
+          </w:rPr>
+          <m:t>=</m:t>
+        </m:r>
+        <m:d>
+          <m:dPr>
+            <m:ctrlPr>
+              <w:rPr>
+                <w:rFonts w:ascii="Latin Modern Math" w:hAnsi="Latin Modern Math"/>
+                <w:i/>
+              </w:rPr>
+            </m:ctrlPr>
+          </m:dPr>
+          <m:e>
+            <m:sSub>
+              <m:sSubPr>
+                <m:ctrlPr>
+                  <w:rPr>
+                    <w:rFonts w:ascii="Latin Modern Math" w:hAnsi="Latin Modern Math"/>
+                    <w:i/>
+                  </w:rPr>
+                </m:ctrlPr>
+              </m:sSubPr>
+              <m:e>
+                <m:r>
+                  <m:rPr>
+                    <m:sty m:val="bi"/>
+                  </m:rPr>
+                  <w:rPr>
+                    <w:rFonts w:ascii="Latin Modern Math" w:hAnsi="Latin Modern Math"/>
+                  </w:rPr>
+                  <m:t>A</m:t>
+                </m:r>
+              </m:e>
+              <m:sub>
+                <m:r>
+                  <w:rPr>
+                    <w:rFonts w:ascii="Latin Modern Math" w:hAnsi="Latin Modern Math"/>
+                  </w:rPr>
+                  <m:t>0</m:t>
+                </m:r>
+              </m:sub>
+            </m:sSub>
+            <m:r>
+              <w:rPr>
+                <w:rFonts w:ascii="Latin Modern Math" w:hAnsi="Latin Modern Math"/>
+              </w:rPr>
+              <m:t>,</m:t>
+            </m:r>
+            <m:sSub>
+              <m:sSubPr>
+                <m:ctrlPr>
+                  <w:rPr>
+                    <w:rFonts w:ascii="Latin Modern Math" w:hAnsi="Latin Modern Math"/>
+                    <w:i/>
+                  </w:rPr>
+                </m:ctrlPr>
+              </m:sSubPr>
+              <m:e>
+                <m:r>
+                  <m:rPr>
+                    <m:sty m:val="bi"/>
+                  </m:rPr>
+                  <w:rPr>
+                    <w:rFonts w:ascii="Latin Modern Math" w:hAnsi="Latin Modern Math"/>
+                  </w:rPr>
+                  <m:t>A</m:t>
+                </m:r>
+              </m:e>
+              <m:sub>
+                <m:r>
+                  <w:rPr>
+                    <w:rFonts w:ascii="Latin Modern Math" w:hAnsi="Latin Modern Math"/>
+                  </w:rPr>
+                  <m:t>1</m:t>
+                </m:r>
+              </m:sub>
+            </m:sSub>
+            <m:r>
+              <w:rPr>
+                <w:rFonts w:ascii="Latin Modern Math" w:hAnsi="Latin Modern Math"/>
+              </w:rPr>
+              <m:t>,</m:t>
+            </m:r>
+            <m:sSub>
+              <m:sSubPr>
+                <m:ctrlPr>
+                  <w:rPr>
+                    <w:rFonts w:ascii="Latin Modern Math" w:hAnsi="Latin Modern Math"/>
+                    <w:i/>
+                  </w:rPr>
+                </m:ctrlPr>
+              </m:sSubPr>
+              <m:e>
+                <m:r>
+                  <m:rPr>
+                    <m:sty m:val="bi"/>
+                  </m:rPr>
+                  <w:rPr>
+                    <w:rFonts w:ascii="Latin Modern Math" w:hAnsi="Latin Modern Math"/>
+                  </w:rPr>
+                  <m:t>A</m:t>
+                </m:r>
+              </m:e>
+              <m:sub>
+                <m:r>
+                  <w:rPr>
+                    <w:rFonts w:ascii="Latin Modern Math" w:hAnsi="Latin Modern Math"/>
+                  </w:rPr>
+                  <m:t>1</m:t>
+                </m:r>
+              </m:sub>
+            </m:sSub>
+            <m:r>
+              <w:rPr>
+                <w:rFonts w:ascii="Latin Modern Math" w:hAnsi="Latin Modern Math"/>
+              </w:rPr>
+              <m:t>,</m:t>
+            </m:r>
+            <m:r>
+              <m:rPr>
+                <m:sty m:val="p"/>
+              </m:rPr>
+              <w:rPr>
+                <w:rFonts w:ascii="Latin Modern Math" w:hAnsi="Latin Modern Math"/>
+              </w:rPr>
+              <m:t>⋯</m:t>
+            </m:r>
+            <m:r>
+              <w:rPr>
+                <w:rFonts w:ascii="Latin Modern Math" w:hAnsi="Latin Modern Math"/>
+              </w:rPr>
+              <m:t>,</m:t>
+            </m:r>
+            <m:sSub>
+              <m:sSubPr>
+                <m:ctrlPr>
+                  <w:rPr>
+                    <w:rFonts w:ascii="Latin Modern Math" w:hAnsi="Latin Modern Math"/>
+                    <w:i/>
+                  </w:rPr>
+                </m:ctrlPr>
+              </m:sSubPr>
+              <m:e>
+                <m:r>
+                  <m:rPr>
+                    <m:sty m:val="bi"/>
+                  </m:rPr>
+                  <w:rPr>
+                    <w:rFonts w:ascii="Latin Modern Math" w:hAnsi="Latin Modern Math"/>
+                  </w:rPr>
+                  <m:t>A</m:t>
+                </m:r>
+              </m:e>
+              <m:sub>
+                <m:r>
+                  <w:rPr>
+                    <w:rFonts w:ascii="Latin Modern Math" w:hAnsi="Latin Modern Math"/>
+                  </w:rPr>
+                  <m:t>m</m:t>
+                </m:r>
+              </m:sub>
+            </m:sSub>
+          </m:e>
+        </m:d>
+      </m:oMath>
+      <w:r>
+        <w:rPr>
+          <w:rFonts w:ascii="Latin Modern Math" w:hAnsi="Latin Modern Math"/>
+        </w:rPr>
+        <w:t>;</w:t>
+      </w:r>
+    </w:p>
+    <w:p>
+      <w:pPr>
+        <w:spacing w:line="400" w:lineRule="exact"/>
+        <w:ind w:firstLineChars="590" w:firstLine="1422"/>
+        <w:rPr>
+          <w:rFonts w:ascii="Latin Modern Math" w:hAnsi="Latin Modern Math"/>
+        </w:rPr>
+      </w:pPr>
+      <w:r>
+        <w:rPr>
+          <w:rFonts w:ascii="Latin Modern Math" w:hAnsi="Latin Modern Math"/>
+          <w:b/>
+        </w:rPr>
+        <w:t>(4)</w:t>
+      </w:r>
+      <w:r>
+        <w:rPr>
+          <w:rFonts w:ascii="Latin Modern Math" w:hAnsi="Latin Modern Math"/>
+        </w:rPr>
+        <w:t xml:space="preserve"> </w:t>
+      </w:r>
+      <m:oMath>
+        <m:r>
+          <m:rPr>
+            <m:sty m:val="bi"/>
+          </m:rPr>
+          <w:rPr>
+            <w:rFonts w:ascii="Latin Modern Math" w:hAnsi="Latin Modern Math"/>
+          </w:rPr>
+          <m:t>b</m:t>
+        </m:r>
+        <m:r>
+          <m:rPr>
+            <m:sty m:val="p"/>
+          </m:rPr>
+          <w:rPr>
+            <w:rFonts w:ascii="Latin Modern Math" w:hAnsi="Latin Modern Math"/>
+          </w:rPr>
+          <m:t>=</m:t>
+        </m:r>
+        <m:sSup>
+          <m:sSupPr>
+            <m:ctrlPr>
+              <w:rPr>
+                <w:rFonts w:ascii="Latin Modern Math" w:hAnsi="Latin Modern Math"/>
+              </w:rPr>
+            </m:ctrlPr>
+          </m:sSupPr>
+          <m:e>
+            <m:d>
+              <m:dPr>
+                <m:ctrlPr>
+                  <w:rPr>
+                    <w:rFonts w:ascii="Latin Modern Math" w:hAnsi="Latin Modern Math"/>
+                  </w:rPr>
+                </m:ctrlPr>
+              </m:dPr>
+              <m:e>
+                <m:sSub>
+                  <m:sSubPr>
+                    <m:ctrlPr>
+                      <w:rPr>
+                        <w:rFonts w:ascii="Latin Modern Math" w:hAnsi="Latin Modern Math"/>
+                      </w:rPr>
+                    </m:ctrlPr>
+                  </m:sSubPr>
+                  <m:e>
+                    <m:d>
+                      <m:dPr>
+                        <m:ctrlPr>
+                          <w:rPr>
+                            <w:rFonts w:ascii="Latin Modern Math" w:hAnsi="Latin Modern Math"/>
+                          </w:rPr>
+                        </m:ctrlPr>
+                      </m:dPr>
+                      <m:e>
+                        <m:sSub>
+                          <m:sSubPr>
+                            <m:ctrlPr>
+                              <w:rPr>
+                                <w:rFonts w:ascii="Latin Modern Math" w:hAnsi="Latin Modern Math"/>
+                              </w:rPr>
+                            </m:ctrlPr>
+                          </m:sSubPr>
+                          <m:e>
+                            <m:r>
+                              <w:rPr>
+                                <w:rFonts w:ascii="Latin Modern Math" w:hAnsi="Latin Modern Math"/>
+                              </w:rPr>
+                              <m:t>b</m:t>
+                            </m:r>
+                          </m:e>
+                          <m:sub>
+                            <m:r>
+                              <w:rPr>
+                                <w:rFonts w:ascii="Latin Modern Math" w:hAnsi="Latin Modern Math"/>
+                              </w:rPr>
+                              <m:t>ij</m:t>
+                            </m:r>
+                          </m:sub>
+                        </m:sSub>
+                      </m:e>
+                    </m:d>
+                  </m:e>
+                  <m:sub>
+                    <m:r>
+                      <w:rPr>
+                        <w:rFonts w:ascii="Latin Modern Math" w:hAnsi="Latin Modern Math"/>
+                      </w:rPr>
+                      <m:t>m</m:t>
+                    </m:r>
+                    <m:r>
+                      <m:rPr>
+                        <m:sty m:val="p"/>
+                      </m:rPr>
+                      <w:rPr>
+                        <w:rFonts w:ascii="Latin Modern Math" w:hAnsi="Latin Modern Math"/>
+                      </w:rPr>
+                      <m:t>×1</m:t>
+                    </m:r>
+                  </m:sub>
+                </m:sSub>
+              </m:e>
+            </m:d>
+          </m:e>
+          <m:sup>
+            <m:r>
+              <m:rPr>
+                <m:sty m:val="p"/>
+              </m:rPr>
+              <w:rPr>
+                <w:rFonts w:ascii="Latin Modern Math" w:hAnsi="Latin Modern Math"/>
+              </w:rPr>
+              <m:t>T</m:t>
+            </m:r>
+          </m:sup>
+        </m:sSup>
+      </m:oMath>
+      <w:r>
+        <w:rPr>
+          <w:rFonts w:ascii="Latin Modern Math" w:hAnsi="Latin Modern Math"/>
+        </w:rPr>
+        <w:t>;</w:t>
+      </w:r>
+    </w:p>
+    <w:p>
+      <w:pPr>
+        <w:spacing w:line="400" w:lineRule="exact"/>
+        <w:ind w:firstLineChars="590" w:firstLine="1416"/>
+        <w:rPr>
+          <w:rFonts w:ascii="Latin Modern Math" w:hAnsi="Latin Modern Math"/>
+        </w:rPr>
+      </w:pPr>
+      <w:r>
+        <w:rPr>
+          <w:rFonts w:ascii="Latin Modern Math" w:hAnsi="Latin Modern Math"/>
+        </w:rPr>
+        <w:t xml:space="preserve">It means to find </w:t>
+      </w:r>
+      <m:oMath>
+        <m:r>
+          <m:rPr>
+            <m:sty m:val="p"/>
+          </m:rPr>
+          <w:rPr>
+            <w:rFonts w:ascii="Latin Modern Math" w:hAnsi="Latin Modern Math"/>
+          </w:rPr>
+          <m:t>Max</m:t>
+        </m:r>
+        <m:d>
+          <m:dPr>
+            <m:ctrlPr>
+              <w:rPr>
+                <w:rFonts w:ascii="Latin Modern Math" w:hAnsi="Latin Modern Math"/>
+              </w:rPr>
+            </m:ctrlPr>
+          </m:dPr>
+          <m:e>
+            <m:r>
+              <m:rPr>
+                <m:sty m:val="bi"/>
+              </m:rPr>
+              <w:rPr>
+                <w:rFonts w:ascii="Latin Modern Math" w:hAnsi="Latin Modern Math"/>
+              </w:rPr>
+              <m:t>cx</m:t>
+            </m:r>
+          </m:e>
+        </m:d>
+      </m:oMath>
+      <w:r>
+        <w:rPr>
+          <w:rFonts w:ascii="Latin Modern Math" w:hAnsi="Latin Modern Math"/>
+        </w:rPr>
+        <w:t xml:space="preserve">, s.t. </w:t>
+      </w:r>
+      <m:oMath>
+        <m:r>
+          <m:rPr>
+            <m:sty m:val="bi"/>
+          </m:rPr>
+          <w:rPr>
+            <w:rFonts w:ascii="Latin Modern Math" w:hAnsi="Latin Modern Math"/>
+          </w:rPr>
+          <m:t>Ax</m:t>
+        </m:r>
+        <m:r>
+          <m:rPr>
+            <m:sty m:val="b"/>
+          </m:rPr>
+          <w:rPr>
+            <w:rFonts w:ascii="Latin Modern Math" w:hAnsi="Latin Modern Math"/>
+          </w:rPr>
+          <m:t>≤</m:t>
+        </m:r>
+        <m:r>
+          <m:rPr>
+            <m:sty m:val="bi"/>
+          </m:rPr>
+          <w:rPr>
+            <w:rFonts w:ascii="Latin Modern Math" w:hAnsi="Latin Modern Math"/>
+          </w:rPr>
+          <m:t>b</m:t>
+        </m:r>
+      </m:oMath>
+      <w:r>
+        <w:rPr>
+          <w:rFonts w:ascii="Latin Modern Math" w:hAnsi="Latin Modern Math"/>
+        </w:rPr>
+        <w:t>,</w:t>
+      </w:r>
+      <w:r>
+        <w:rPr>
+          <w:rFonts w:ascii="Latin Modern Math" w:hAnsi="Latin Modern Math"/>
+        </w:rPr>
+        <w:t xml:space="preserve"> and</w:t>
+      </w:r>
+      <w:r>
+        <w:rPr>
+          <w:rFonts w:ascii="Latin Modern Math" w:hAnsi="Latin Modern Math"/>
+        </w:rPr>
+        <w:t xml:space="preserve"> </w:t>
+      </w:r>
+      <m:oMath>
+        <m:r>
+          <m:rPr>
+            <m:sty m:val="bi"/>
+          </m:rPr>
+          <w:rPr>
+            <w:rFonts w:ascii="Latin Modern Math" w:hAnsi="Latin Modern Math"/>
+          </w:rPr>
+          <m:t>x</m:t>
+        </m:r>
+        <m:r>
+          <m:rPr>
+            <m:sty m:val="p"/>
+          </m:rPr>
+          <w:rPr>
+            <w:rFonts w:ascii="Latin Modern Math" w:hAnsi="Latin Modern Math"/>
+          </w:rPr>
+          <m:t>≥</m:t>
+        </m:r>
+        <m:r>
+          <m:rPr>
+            <m:sty m:val="b"/>
+          </m:rPr>
+          <w:rPr>
+            <w:rFonts w:ascii="Latin Modern Math" w:hAnsi="Latin Modern Math"/>
+          </w:rPr>
+          <m:t>0</m:t>
+        </m:r>
+      </m:oMath>
+      <w:r>
+        <w:rPr>
+          <w:rFonts w:ascii="Latin Modern Math" w:hAnsi="Latin Modern Math"/>
+        </w:rPr>
+        <w:t>.</w:t>
+      </w:r>
+    </w:p>
+    <w:p>
+      <w:pPr>
+        <w:spacing w:line="400" w:lineRule="exact"/>
+        <w:ind w:left="1416" w:hanging="1416"/>
+        <w:rPr>
+          <w:rFonts w:ascii="Latin Modern Math" w:hAnsi="Latin Modern Math"/>
+        </w:rPr>
+      </w:pPr>
+      <w:r>
+        <w:rPr>
+          <w:rFonts w:ascii="Latin Modern Math" w:hAnsi="Latin Modern Math"/>
+          <w:b/>
+        </w:rPr>
+        <w:t>Output</w:t>
+      </w:r>
+      <w:r>
+        <w:rPr>
+          <w:rFonts w:ascii="Latin Modern Math" w:hAnsi="Latin Modern Math"/>
+        </w:rPr>
+        <w:t>:</w:t>
+      </w:r>
+      <w:r>
+        <w:rPr>
+          <w:rFonts w:ascii="Latin Modern Math" w:hAnsi="Latin Modern Math"/>
+        </w:rPr>
+        <w:tab/>
+      </w:r>
+      <w:r>
+        <w:rPr>
+          <w:rFonts w:ascii="Latin Modern Math" w:hAnsi="Latin Modern Math"/>
+        </w:rPr>
+        <w:t>I</w:t>
+      </w:r>
+      <w:r>
+        <w:rPr>
+          <w:rFonts w:ascii="Latin Modern Math" w:hAnsi="Latin Modern Math"/>
+        </w:rPr>
+        <w:t xml:space="preserve">f this problem has </w:t>
+      </w:r>
+      <w:r>
+        <w:rPr>
+          <w:rFonts w:ascii="Latin Modern Math" w:hAnsi="Latin Modern Math"/>
+        </w:rPr>
+        <w:t xml:space="preserve">at least one </w:t>
+      </w:r>
+      <w:r>
+        <w:rPr>
+          <w:rFonts w:ascii="Latin Modern Math" w:hAnsi="Latin Modern Math"/>
+        </w:rPr>
+        <w:t xml:space="preserve">BFS, then output </w:t>
+      </w:r>
+      <w:r>
+        <w:rPr>
+          <w:rFonts w:ascii="Latin Modern Math" w:hAnsi="Latin Modern Math"/>
+        </w:rPr>
+        <w:t xml:space="preserve">it </w:t>
+      </w:r>
+      <w:r>
+        <w:rPr>
+          <w:rFonts w:ascii="Latin Modern Math" w:hAnsi="Latin Modern Math"/>
+        </w:rPr>
+        <w:t xml:space="preserve">(if more than one, then output them all) </w:t>
+      </w:r>
+      <w:r>
+        <w:rPr>
+          <w:rFonts w:ascii="Latin Modern Math" w:hAnsi="Latin Modern Math"/>
+        </w:rPr>
+        <w:t>together with</w:t>
+      </w:r>
+      <w:r>
+        <w:rPr>
+          <w:rFonts w:ascii="Latin Modern Math" w:hAnsi="Latin Modern Math"/>
+        </w:rPr>
+        <w:t xml:space="preserve"> the value of </w:t>
+      </w:r>
+      <m:oMath>
+        <m:r>
+          <m:rPr>
+            <m:sty m:val="bi"/>
+          </m:rPr>
+          <w:rPr>
+            <w:rFonts w:ascii="Latin Modern Math" w:hAnsi="Latin Modern Math"/>
+          </w:rPr>
+          <m:t>cx</m:t>
+        </m:r>
+      </m:oMath>
+      <w:r>
+        <w:rPr>
+          <w:rFonts w:ascii="Latin Modern Math" w:hAnsi="Latin Modern Math"/>
+        </w:rPr>
+        <w:t>; else output “No BFS.”</w:t>
+      </w:r>
+    </w:p>
+    <w:p>
+      <w:pPr>
+        <w:spacing w:line="400" w:lineRule="exact"/>
+        <w:rPr>
+          <w:rFonts w:ascii="Latin Modern Math" w:hAnsi="Latin Modern Math"/>
+          <w:b/>
+        </w:rPr>
+      </w:pPr>
+      <w:r>
+        <w:rPr>
+          <w:rFonts w:ascii="Latin Modern Math" w:hAnsi="Latin Modern Math"/>
+          <w:b/>
+        </w:rPr>
+        <w:lastRenderedPageBreak/>
+        <w:t>Begin</w:t>
+      </w:r>
+    </w:p>
+    <w:p>
+      <w:pPr>
+        <w:spacing w:line="400" w:lineRule="exact"/>
+        <w:ind w:left="1416" w:hanging="1416"/>
+        <w:rPr>
+          <w:rFonts w:ascii="Latin Modern Math" w:hAnsi="Latin Modern Math"/>
+        </w:rPr>
+      </w:pPr>
+      <w:r>
+        <w:rPr>
+          <w:rFonts w:ascii="Latin Modern Math" w:hAnsi="Latin Modern Math"/>
+          <w:b/>
+        </w:rPr>
+        <w:t>Step 1</w:t>
+      </w:r>
+      <w:r>
+        <w:rPr>
+          <w:rFonts w:ascii="Latin Modern Math" w:hAnsi="Latin Modern Math"/>
+        </w:rPr>
+        <w:t>:</w:t>
+      </w:r>
+      <w:r>
+        <w:rPr>
+          <w:rFonts w:ascii="Latin Modern Math" w:hAnsi="Latin Modern Math"/>
+        </w:rPr>
+        <w:tab/>
+      </w:r>
+      <w:r>
+        <w:rPr>
+          <w:rFonts w:ascii="Latin Modern Math" w:hAnsi="Latin Modern Math"/>
+        </w:rPr>
+        <w:t>F</w:t>
+      </w:r>
+      <w:r>
+        <w:rPr>
+          <w:rFonts w:ascii="Latin Modern Math" w:hAnsi="Latin Modern Math"/>
+        </w:rPr>
+        <w:t xml:space="preserve">ind the </w:t>
+      </w:r>
+      <w:r>
+        <w:rPr>
+          <w:rFonts w:ascii="Latin Modern Math" w:hAnsi="Latin Modern Math"/>
+        </w:rPr>
+        <w:t>biggest (</w:t>
+      </w:r>
+      <w:r>
+        <w:rPr>
+          <w:rFonts w:ascii="Latin Modern Math" w:hAnsi="Latin Modern Math"/>
+        </w:rPr>
+        <w:t>if more than one, then choose the first one)</w:t>
+      </w:r>
+      <w:r>
+        <w:rPr>
+          <w:rFonts w:ascii="Latin Modern Math" w:hAnsi="Latin Modern Math"/>
+        </w:rPr>
+        <w:t xml:space="preserve"> element larger than </w:t>
+      </w:r>
+      <m:oMath>
+        <m:r>
+          <m:rPr>
+            <m:sty m:val="p"/>
+          </m:rPr>
+          <w:rPr>
+            <w:rFonts w:ascii="Latin Modern Math" w:hAnsi="Latin Modern Math"/>
+          </w:rPr>
+          <m:t>0</m:t>
+        </m:r>
+      </m:oMath>
+      <w:r>
+        <w:rPr>
+          <w:rFonts w:ascii="Latin Modern Math" w:hAnsi="Latin Modern Math"/>
+        </w:rPr>
+        <w:t xml:space="preserve"> in </w:t>
+      </w:r>
+      <m:oMath>
+        <m:sSub>
+          <m:sSubPr>
+            <m:ctrlPr>
+              <w:rPr>
+                <w:rFonts w:ascii="Latin Modern Math" w:hAnsi="Latin Modern Math"/>
+                <w:b/>
+                <w:i/>
+              </w:rPr>
+            </m:ctrlPr>
+          </m:sSubPr>
+          <m:e>
+            <m:r>
+              <m:rPr>
+                <m:sty m:val="bi"/>
+              </m:rPr>
+              <w:rPr>
+                <w:rFonts w:ascii="Latin Modern Math" w:hAnsi="Latin Modern Math"/>
+              </w:rPr>
+              <m:t>A</m:t>
+            </m:r>
+          </m:e>
+          <m:sub>
+            <m:r>
+              <m:rPr>
+                <m:sty m:val="bi"/>
+              </m:rPr>
+              <w:rPr>
+                <w:rFonts w:ascii="Latin Modern Math" w:hAnsi="Latin Modern Math"/>
+              </w:rPr>
+              <m:t>0</m:t>
+            </m:r>
+          </m:sub>
+        </m:sSub>
+      </m:oMath>
+      <w:bookmarkStart w:id="0" w:name="_GoBack"/>
+      <w:bookmarkEnd w:id="0"/>
+      <w:r>
+        <w:rPr>
+          <w:rFonts w:ascii="Latin Modern Math" w:hAnsi="Latin Modern Math"/>
+        </w:rPr>
+        <w:t xml:space="preserve"> and name it </w:t>
+      </w:r>
+      <m:oMath>
+        <m:r>
+          <m:rPr>
+            <m:sty m:val="p"/>
+          </m:rPr>
+          <w:rPr>
+            <w:rFonts w:ascii="Latin Modern Math" w:hAnsi="Latin Modern Math"/>
+          </w:rPr>
+          <m:t>PIVOT</m:t>
+        </m:r>
+      </m:oMath>
+      <w:r>
+        <w:rPr>
+          <w:rFonts w:ascii="Latin Modern Math" w:hAnsi="Latin Modern Math"/>
+        </w:rPr>
+        <w:t xml:space="preserve">, </w:t>
+      </w:r>
+      <w:r>
+        <w:rPr>
+          <w:rFonts w:ascii="Latin Modern Math" w:hAnsi="Latin Modern Math"/>
+        </w:rPr>
+        <w:t>denote its</w:t>
+      </w:r>
+      <w:r>
+        <w:rPr>
+          <w:rFonts w:ascii="Latin Modern Math" w:hAnsi="Latin Modern Math"/>
+        </w:rPr>
+        <w:t xml:space="preserve"> location</w:t>
+      </w:r>
+      <w:r>
+        <w:rPr>
+          <w:rFonts w:ascii="Latin Modern Math" w:hAnsi="Latin Modern Math"/>
+        </w:rPr>
+        <w:t xml:space="preserve"> </w:t>
+      </w:r>
+      <m:oMath>
+        <m:r>
+          <w:rPr>
+            <w:rFonts w:ascii="Latin Modern Math" w:hAnsi="Latin Modern Math"/>
+          </w:rPr>
+          <m:t>L</m:t>
+        </m:r>
+      </m:oMath>
+      <w:r>
+        <w:rPr>
+          <w:rFonts w:ascii="Latin Modern Math" w:hAnsi="Latin Modern Math"/>
+        </w:rPr>
+        <w:t>. Go to Step 3</w:t>
+      </w:r>
+      <w:r>
+        <w:rPr>
+          <w:rFonts w:ascii="Latin Modern Math" w:hAnsi="Latin Modern Math"/>
+        </w:rPr>
+        <w:t>.</w:t>
+      </w:r>
+    </w:p>
+    <w:p>
+      <w:pPr>
+        <w:spacing w:line="400" w:lineRule="exact"/>
+        <w:ind w:left="1416" w:firstLine="2"/>
+        <w:rPr>
+          <w:rFonts w:ascii="Latin Modern Math" w:hAnsi="Latin Modern Math" w:hint="eastAsia"/>
+        </w:rPr>
+      </w:pPr>
+    </w:p>
+    <w:p>
+      <w:pPr>
+        <w:spacing w:line="400" w:lineRule="exact"/>
+        <w:ind w:left="1416" w:firstLine="2"/>
+        <w:rPr>
+          <w:rFonts w:ascii="Latin Modern Math" w:hAnsi="Latin Modern Math"/>
+        </w:rPr>
+      </w:pPr>
+      <w:r>
+        <w:rPr>
+          <w:rFonts w:ascii="Latin Modern Math" w:hAnsi="Latin Modern Math"/>
+        </w:rPr>
+        <w:t xml:space="preserve">If Cannot find one, then </w:t>
+      </w:r>
+      <w:r>
+        <w:rPr>
+          <w:rFonts w:ascii="Latin Modern Math" w:hAnsi="Latin Modern Math"/>
+        </w:rPr>
+        <w:t>Output “</w:t>
+      </w:r>
+      <w:r>
+        <w:rPr>
+          <w:rFonts w:ascii="Latin Modern Math" w:hAnsi="Latin Modern Math"/>
+        </w:rPr>
+        <w:t>Original Problem</w:t>
+      </w:r>
+      <w:r>
+        <w:rPr>
+          <w:rFonts w:ascii="Latin Modern Math" w:hAnsi="Latin Modern Math"/>
+        </w:rPr>
+        <w:t xml:space="preserve"> May be a “MIN” type problem”</w:t>
+      </w:r>
+      <w:r>
+        <w:rPr>
+          <w:rFonts w:ascii="Latin Modern Math" w:hAnsi="Latin Modern Math"/>
+        </w:rPr>
+        <w:t>. Go to Step 2.</w:t>
+      </w:r>
+    </w:p>
+    <w:p>
+      <w:pPr>
+        <w:spacing w:line="400" w:lineRule="exact"/>
+        <w:rPr>
+          <w:rFonts w:ascii="Latin Modern Math" w:hAnsi="Latin Modern Math"/>
+          <w:b/>
+        </w:rPr>
+      </w:pPr>
+    </w:p>
+    <w:p>
+      <w:pPr>
+        <w:spacing w:line="400" w:lineRule="exact"/>
+        <w:rPr>
+          <w:rFonts w:ascii="Latin Modern Math" w:hAnsi="Latin Modern Math" w:hint="eastAsia"/>
+        </w:rPr>
+      </w:pPr>
+      <w:r>
+        <w:rPr>
+          <w:rFonts w:ascii="Latin Modern Math" w:hAnsi="Latin Modern Math" w:hint="eastAsia"/>
+          <w:b/>
+        </w:rPr>
+        <w:t>S</w:t>
+      </w:r>
+      <w:r>
+        <w:rPr>
+          <w:rFonts w:ascii="Latin Modern Math" w:hAnsi="Latin Modern Math"/>
+          <w:b/>
+        </w:rPr>
+        <w:t>tep 2</w:t>
+      </w:r>
+      <w:r>
+        <w:rPr>
+          <w:rFonts w:ascii="Latin Modern Math" w:hAnsi="Latin Modern Math"/>
+        </w:rPr>
+        <w:t>:</w:t>
+      </w:r>
+      <w:r>
+        <w:rPr>
+          <w:rFonts w:ascii="Latin Modern Math" w:hAnsi="Latin Modern Math"/>
+        </w:rPr>
+        <w:tab/>
+      </w:r>
+      <w:r>
+        <w:rPr>
+          <w:rFonts w:ascii="Latin Modern Math" w:hAnsi="Latin Modern Math"/>
+        </w:rPr>
+        <w:t xml:space="preserve">Find </w:t>
+      </w:r>
+      <w:proofErr w:type="gramStart"/>
+      <w:r>
+        <w:rPr>
+          <w:rFonts w:ascii="Latin Modern Math" w:hAnsi="Latin Modern Math"/>
+        </w:rPr>
+        <w:t xml:space="preserve">an </w:t>
+      </w:r>
+      <w:r>
+        <w:rPr>
+          <w:rFonts w:ascii="Latin Modern Math" w:hAnsi="Latin Modern Math"/>
+        </w:rPr>
+        <w:t>elements</w:t>
+      </w:r>
+      <w:proofErr w:type="gramEnd"/>
+      <w:r>
+        <w:rPr>
+          <w:rFonts w:ascii="Latin Modern Math" w:hAnsi="Latin Modern Math"/>
+        </w:rPr>
+        <w:t xml:space="preserve"> </w:t>
+      </w:r>
+    </w:p>
+    <w:p>
+      <w:pPr>
+        <w:spacing w:line="400" w:lineRule="exact"/>
+        <w:ind w:left="1416" w:hanging="1416"/>
+        <w:rPr>
+          <w:rFonts w:ascii="Latin Modern Math" w:hAnsi="Latin Modern Math"/>
+          <w:b/>
+        </w:rPr>
+      </w:pPr>
+    </w:p>
+    <w:p>
+      <w:pPr>
+        <w:spacing w:line="400" w:lineRule="exact"/>
+        <w:ind w:left="1416" w:hanging="1416"/>
+        <w:rPr>
+          <w:rFonts w:ascii="Latin Modern Math" w:hAnsi="Latin Modern Math"/>
+        </w:rPr>
+      </w:pPr>
+      <w:r>
+        <w:rPr>
+          <w:rFonts w:ascii="Latin Modern Math" w:hAnsi="Latin Modern Math"/>
+          <w:b/>
+        </w:rPr>
+        <w:t xml:space="preserve">Step </w:t>
+      </w:r>
+      <w:r>
+        <w:rPr>
+          <w:rFonts w:ascii="Latin Modern Math" w:hAnsi="Latin Modern Math"/>
+          <w:b/>
+        </w:rPr>
+        <w:t>3</w:t>
+      </w:r>
+      <w:r>
+        <w:rPr>
+          <w:rFonts w:ascii="Latin Modern Math" w:hAnsi="Latin Modern Math"/>
+        </w:rPr>
+        <w:t>:</w:t>
+      </w:r>
+      <w:r>
+        <w:rPr>
+          <w:rFonts w:ascii="Latin Modern Math" w:hAnsi="Latin Modern Math"/>
+        </w:rPr>
+        <w:tab/>
+      </w:r>
+      <w:r>
+        <w:rPr>
+          <w:rFonts w:ascii="Latin Modern Math" w:hAnsi="Latin Modern Math"/>
+        </w:rPr>
+        <w:t>F</w:t>
+      </w:r>
+      <w:r>
+        <w:rPr>
+          <w:rFonts w:ascii="Latin Modern Math" w:hAnsi="Latin Modern Math"/>
+        </w:rPr>
+        <w:t xml:space="preserve">ind the biggest element </w:t>
+      </w:r>
+      <w:r>
+        <w:rPr>
+          <w:rFonts w:ascii="Latin Modern Math" w:hAnsi="Latin Modern Math"/>
+        </w:rPr>
+        <w:t xml:space="preserve">in </w:t>
+      </w:r>
+      <m:oMath>
+        <m:d>
+          <m:dPr>
+            <m:begChr m:val="{"/>
+            <m:endChr m:val="}"/>
+            <m:ctrlPr>
+              <w:rPr>
+                <w:rFonts w:ascii="Latin Modern Math" w:hAnsi="Latin Modern Math"/>
+              </w:rPr>
+            </m:ctrlPr>
+          </m:dPr>
+          <m:e>
+            <m:sSub>
+              <m:sSubPr>
+                <m:ctrlPr>
+                  <w:rPr>
+                    <w:rFonts w:ascii="Latin Modern Math" w:hAnsi="Latin Modern Math"/>
+                    <w:i/>
+                  </w:rPr>
+                </m:ctrlPr>
+              </m:sSubPr>
+              <m:e>
+                <m:r>
+                  <w:rPr>
+                    <w:rFonts w:ascii="Latin Modern Math" w:hAnsi="Latin Modern Math"/>
+                  </w:rPr>
+                  <m:t>b</m:t>
+                </m:r>
+              </m:e>
+              <m:sub>
+                <m:r>
+                  <w:rPr>
+                    <w:rFonts w:ascii="Latin Modern Math" w:hAnsi="Latin Modern Math"/>
+                  </w:rPr>
+                  <m:t>i</m:t>
+                </m:r>
+              </m:sub>
+            </m:sSub>
+            <m:r>
+              <m:rPr>
+                <m:lit/>
+                <m:sty m:val="p"/>
+              </m:rPr>
+              <w:rPr>
+                <w:rFonts w:ascii="Latin Modern Math" w:hAnsi="Latin Modern Math"/>
+              </w:rPr>
+              <m:t>/</m:t>
+            </m:r>
+            <m:sSub>
+              <m:sSubPr>
+                <m:ctrlPr>
+                  <w:rPr>
+                    <w:rFonts w:ascii="Latin Modern Math" w:hAnsi="Latin Modern Math"/>
+                    <w:i/>
+                  </w:rPr>
+                </m:ctrlPr>
+              </m:sSubPr>
+              <m:e>
+                <m:r>
+                  <w:rPr>
+                    <w:rFonts w:ascii="Latin Modern Math" w:hAnsi="Latin Modern Math"/>
+                  </w:rPr>
+                  <m:t>a</m:t>
+                </m:r>
+              </m:e>
+              <m:sub>
+                <m:r>
+                  <w:rPr>
+                    <w:rFonts w:ascii="Latin Modern Math" w:hAnsi="Latin Modern Math"/>
+                  </w:rPr>
+                  <m:t>i,L</m:t>
+                </m:r>
+              </m:sub>
+            </m:sSub>
+            <m:r>
+              <m:rPr>
+                <m:sty m:val="p"/>
+              </m:rPr>
+              <w:rPr>
+                <w:rFonts w:ascii="Latin Modern Math" w:hAnsi="Latin Modern Math"/>
+              </w:rPr>
+              <m:t xml:space="preserve"> </m:t>
+            </m:r>
+          </m:e>
+          <m:e>
+            <m:sSub>
+              <m:sSubPr>
+                <m:ctrlPr>
+                  <w:rPr>
+                    <w:rFonts w:ascii="Latin Modern Math" w:hAnsi="Latin Modern Math"/>
+                    <w:i/>
+                  </w:rPr>
+                </m:ctrlPr>
+              </m:sSubPr>
+              <m:e>
+                <m:r>
+                  <w:rPr>
+                    <w:rFonts w:ascii="Latin Modern Math" w:hAnsi="Latin Modern Math"/>
+                  </w:rPr>
+                  <m:t xml:space="preserve"> a</m:t>
+                </m:r>
+              </m:e>
+              <m:sub>
+                <m:r>
+                  <w:rPr>
+                    <w:rFonts w:ascii="Latin Modern Math" w:hAnsi="Latin Modern Math"/>
+                  </w:rPr>
+                  <m:t>i,L</m:t>
+                </m:r>
+              </m:sub>
+            </m:sSub>
+            <m:r>
+              <m:rPr>
+                <m:sty m:val="p"/>
+              </m:rPr>
+              <w:rPr>
+                <w:rFonts w:ascii="Latin Modern Math" w:hAnsi="Latin Modern Math"/>
+              </w:rPr>
+              <m:t>&gt;</m:t>
+            </m:r>
+            <m:r>
+              <m:rPr>
+                <m:nor/>
+              </m:rPr>
+              <w:rPr>
+                <w:rFonts w:ascii="Latin Modern Math" w:hAnsi="Latin Modern Math"/>
+              </w:rPr>
+              <m:t xml:space="preserve">0, </m:t>
+            </m:r>
+            <m:r>
+              <m:rPr>
+                <m:sty m:val="p"/>
+              </m:rPr>
+              <w:rPr>
+                <w:rFonts w:ascii="Latin Modern Math" w:hAnsi="Latin Modern Math"/>
+              </w:rPr>
+              <m:t>i=</m:t>
+            </m:r>
+            <m:r>
+              <m:rPr>
+                <m:nor/>
+              </m:rPr>
+              <w:rPr>
+                <w:rFonts w:ascii="Latin Modern Math" w:hAnsi="Latin Modern Math"/>
+              </w:rPr>
+              <m:t>0,1,</m:t>
+            </m:r>
+            <m:r>
+              <m:rPr>
+                <m:sty m:val="p"/>
+              </m:rPr>
+              <w:rPr>
+                <w:rFonts w:ascii="Latin Modern Math" w:hAnsi="Latin Modern Math"/>
+              </w:rPr>
+              <m:t>⋯,</m:t>
+            </m:r>
+            <m:r>
+              <w:rPr>
+                <w:rFonts w:ascii="Latin Modern Math" w:hAnsi="Latin Modern Math"/>
+              </w:rPr>
+              <m:t>m</m:t>
+            </m:r>
+          </m:e>
+        </m:d>
+      </m:oMath>
+      <w:r>
+        <w:rPr>
+          <w:rFonts w:ascii="Latin Modern Math" w:hAnsi="Latin Modern Math"/>
+        </w:rPr>
+        <w:t xml:space="preserve"> </w:t>
+      </w:r>
+      <w:r>
+        <w:rPr>
+          <w:rFonts w:ascii="Latin Modern Math" w:hAnsi="Latin Modern Math"/>
+        </w:rPr>
+        <w:t>(if more than one, then choose the first one)</w:t>
+      </w:r>
+      <w:r>
+        <w:rPr>
+          <w:rFonts w:ascii="Latin Modern Math" w:hAnsi="Latin Modern Math"/>
+        </w:rPr>
+        <w:t xml:space="preserve">, whose location is </w:t>
+      </w:r>
+      <m:oMath>
+        <m:r>
+          <m:rPr>
+            <m:sty m:val="p"/>
+          </m:rPr>
+          <w:rPr>
+            <w:rFonts w:ascii="Latin Modern Math" w:hAnsi="Latin Modern Math"/>
+          </w:rPr>
+          <m:t>i</m:t>
+        </m:r>
+      </m:oMath>
+      <w:r>
+        <w:rPr>
+          <w:rFonts w:ascii="Latin Modern Math" w:hAnsi="Latin Modern Math"/>
+        </w:rPr>
+        <w:t xml:space="preserve"> and name </w:t>
+      </w:r>
+      <m:oMath>
+        <m:r>
+          <m:rPr>
+            <m:sty m:val="p"/>
+          </m:rPr>
+          <w:rPr>
+            <w:rFonts w:ascii="Latin Modern Math" w:hAnsi="Latin Modern Math"/>
+          </w:rPr>
+          <m:t>i</m:t>
+        </m:r>
+      </m:oMath>
+      <w:r>
+        <w:rPr>
+          <w:rFonts w:ascii="Latin Modern Math" w:hAnsi="Latin Modern Math"/>
+        </w:rPr>
+        <w:t xml:space="preserve"> </w:t>
+      </w:r>
+      <m:oMath>
+        <m:r>
+          <m:rPr>
+            <m:sty m:val="p"/>
+          </m:rPr>
+          <w:rPr>
+            <w:rFonts w:ascii="Latin Modern Math" w:hAnsi="Latin Modern Math"/>
+          </w:rPr>
+          <m:t>C</m:t>
+        </m:r>
+      </m:oMath>
+      <w:r>
+        <w:rPr>
+          <w:rFonts w:ascii="Latin Modern Math" w:hAnsi="Latin Modern Math"/>
+        </w:rPr>
+        <w:t>.</w:t>
+      </w:r>
+    </w:p>
+    <w:p>
+      <w:pPr>
+        <w:spacing w:line="400" w:lineRule="exact"/>
+        <w:ind w:left="1416" w:hanging="1416"/>
+        <w:rPr>
+          <w:rFonts w:ascii="Latin Modern Math" w:hAnsi="Latin Modern Math"/>
+        </w:rPr>
+      </w:pPr>
+      <w:r>
+        <w:rPr>
+          <w:rFonts w:ascii="Latin Modern Math" w:hAnsi="Latin Modern Math"/>
+          <w:b/>
+        </w:rPr>
+        <w:t xml:space="preserve">Step </w:t>
+      </w:r>
+      <w:r>
+        <w:rPr>
+          <w:rFonts w:ascii="Latin Modern Math" w:hAnsi="Latin Modern Math"/>
+          <w:b/>
+        </w:rPr>
+        <w:t>4</w:t>
+      </w:r>
+      <w:r>
+        <w:rPr>
+          <w:rFonts w:ascii="Latin Modern Math" w:hAnsi="Latin Modern Math"/>
+        </w:rPr>
+        <w:t>:</w:t>
+      </w:r>
+      <w:r>
+        <w:rPr>
+          <w:rFonts w:ascii="Latin Modern Math" w:hAnsi="Latin Modern Math"/>
+        </w:rPr>
+        <w:tab/>
+      </w:r>
+    </w:p>
+    <w:p>
+      <w:pPr>
+        <w:spacing w:line="400" w:lineRule="exact"/>
+        <w:rPr>
+          <w:rFonts w:ascii="Latin Modern Math" w:hAnsi="Latin Modern Math"/>
+          <w:b/>
+        </w:rPr>
+      </w:pPr>
+      <w:r>
+        <w:rPr>
+          <w:rFonts w:ascii="Latin Modern Math" w:hAnsi="Latin Modern Math"/>
+          <w:b/>
+        </w:rPr>
+        <w:t>End</w:t>
+      </w:r>
+    </w:p>
+    <w:p>
+      <w:pPr>
+        <w:spacing w:line="400" w:lineRule="exact"/>
+        <w:rPr>
+          <w:b/>
+        </w:rPr>
+      </w:pPr>
+    </w:p>
+    <w:p>
+      <w:pPr>
+        <w:spacing w:line="400" w:lineRule="exact"/>
+        <w:rPr>
+          <w:b/>
+        </w:rPr>
+      </w:pPr>
+    </w:p>
+    <w:p>
+      <w:pPr>
+        <w:spacing w:line="400" w:lineRule="exact"/>
+        <w:rPr>
+          <w:b/>
+        </w:rPr>
+      </w:pPr>
+    </w:p>
+    <w:p>
+      <w:pPr>
+        <w:spacing w:line="400" w:lineRule="exact"/>
+        <w:rPr>
+          <w:b/>
+        </w:rPr>
+        <w:sectPr>
+          <w:headerReference w:type="default" r:id="rId8"/>
+          <w:footerReference w:type="default" r:id="rId9"/>
+          <w:headerReference w:type="first" r:id="rId10"/>
+          <w:footerReference w:type="first" r:id="rId11"/>
+          <w:footnotePr>
+            <w:pos w:val="beneathText"/>
+          </w:footnotePr>
+          <w:pgSz w:w="13608" w:h="16840"/>
+          <w:pgMar w:top="1440" w:right="1083" w:bottom="1440" w:left="1083" w:header="720" w:footer="720" w:gutter="284"/>
+          <w:cols w:space="720"/>
+        </w:sectPr>
+      </w:pPr>
+    </w:p>
+    <w:p>
+      <w:pPr>
+        <w:spacing w:line="400" w:lineRule="exact"/>
+      </w:pPr>
+      <w:r>
+        <w:rPr>
+          <w:rFonts w:hint="eastAsia"/>
+          <w:b/>
+        </w:rPr>
+        <w:lastRenderedPageBreak/>
+        <w:t>Algorithm</w:t>
+      </w:r>
+      <w:r>
+        <w:t xml:space="preserve">: </w:t>
+      </w:r>
+      <w:r>
+        <w:tab/>
+      </w:r>
+      <w:r>
+        <w:rPr>
+          <w:rFonts w:hint="eastAsia"/>
+        </w:rPr>
+        <w:t>Double</w:t>
+      </w:r>
+      <w:r>
+        <w:t xml:space="preserve"> </w:t>
+      </w:r>
+      <w:r>
+        <w:t>Simple</w:t>
+      </w:r>
+      <w:r>
+        <w:rPr>
+          <w:rFonts w:hint="eastAsia"/>
+        </w:rPr>
+        <w:t>x</w:t>
+      </w:r>
+      <w:r>
+        <w:t xml:space="preserve"> Method</w:t>
+      </w:r>
+    </w:p>
+    <w:p>
+      <w:pPr>
+        <w:spacing w:line="400" w:lineRule="exact"/>
+      </w:pPr>
+      <w:r>
+        <w:rPr>
+          <w:b/>
+        </w:rPr>
+        <w:t>Input</w:t>
+      </w:r>
+      <w:r>
+        <w:t>:</w:t>
+      </w:r>
+      <w:r>
+        <w:t xml:space="preserve"> </w:t>
+      </w:r>
+      <w:r>
+        <w:tab/>
+      </w:r>
+      <m:oMath>
+        <m:r>
+          <m:rPr>
+            <m:sty m:val="bi"/>
+          </m:rPr>
+          <w:rPr>
+            <w:rFonts w:ascii="Latin Modern Math" w:hAnsi="Latin Modern Math"/>
+          </w:rPr>
+          <m:t>A</m:t>
+        </m:r>
+        <m:r>
+          <m:rPr>
+            <m:sty m:val="p"/>
+          </m:rPr>
+          <w:rPr>
+            <w:rFonts w:ascii="Latin Modern Math" w:hAnsi="Latin Modern Math"/>
+          </w:rPr>
+          <m:t>=</m:t>
+        </m:r>
+        <m:sSub>
+          <m:sSubPr>
+            <m:ctrlPr>
+              <w:rPr>
+                <w:rFonts w:ascii="Latin Modern Math" w:hAnsi="Latin Modern Math"/>
+              </w:rPr>
+            </m:ctrlPr>
+          </m:sSubPr>
+          <m:e>
+            <m:d>
+              <m:dPr>
+                <m:ctrlPr>
+                  <w:rPr>
+                    <w:rFonts w:ascii="Latin Modern Math" w:hAnsi="Latin Modern Math"/>
+                  </w:rPr>
+                </m:ctrlPr>
+              </m:dPr>
+              <m:e>
+                <m:sSub>
+                  <m:sSubPr>
+                    <m:ctrlPr>
+                      <w:rPr>
+                        <w:rFonts w:ascii="Latin Modern Math" w:hAnsi="Latin Modern Math"/>
+                      </w:rPr>
+                    </m:ctrlPr>
+                  </m:sSubPr>
+                  <m:e>
+                    <m:r>
+                      <w:rPr>
+                        <w:rFonts w:ascii="Latin Modern Math" w:hAnsi="Latin Modern Math"/>
+                      </w:rPr>
+                      <m:t>a</m:t>
+                    </m:r>
+                  </m:e>
+                  <m:sub>
+                    <m:r>
+                      <w:rPr>
+                        <w:rFonts w:ascii="Latin Modern Math" w:hAnsi="Latin Modern Math"/>
+                      </w:rPr>
+                      <m:t>ij</m:t>
+                    </m:r>
+                  </m:sub>
+                </m:sSub>
+              </m:e>
+            </m:d>
+          </m:e>
+          <m:sub>
+            <m:r>
+              <w:rPr>
+                <w:rFonts w:ascii="Latin Modern Math" w:hAnsi="Latin Modern Math"/>
+              </w:rPr>
+              <m:t>m</m:t>
+            </m:r>
+            <m:r>
+              <w:rPr>
+                <w:rFonts w:ascii="Latin Modern Math" w:hAnsi="Latin Modern Math" w:hint="eastAsia"/>
+              </w:rPr>
+              <m:t>×</m:t>
+            </m:r>
+            <m:r>
+              <w:rPr>
+                <w:rFonts w:ascii="Latin Modern Math" w:hAnsi="Latin Modern Math"/>
+              </w:rPr>
+              <m:t>n</m:t>
+            </m:r>
+          </m:sub>
+        </m:sSub>
+      </m:oMath>
+      <w:r>
+        <w:rPr>
+          <w:rFonts w:hint="eastAsia"/>
+        </w:rPr>
+        <w:t>,</w:t>
+      </w:r>
+      <w:r>
+        <w:t xml:space="preserve"> </w:t>
       </w:r>
       <m:oMath>
         <m:r>
@@ -1478,1037 +3468,6 @@
         <w:spacing w:line="400" w:lineRule="exact"/>
       </w:pPr>
       <w:r>
-        <w:tab/>
-      </w:r>
-      <w:r>
-        <w:tab/>
-        <w:t xml:space="preserve">It means to find </w:t>
-      </w:r>
-      <m:oMath>
-        <m:r>
-          <m:rPr>
-            <m:sty m:val="p"/>
-          </m:rPr>
-          <w:rPr>
-            <w:rFonts w:ascii="Latin Modern Math" w:hAnsi="Latin Modern Math"/>
-          </w:rPr>
-          <m:t>Max</m:t>
-        </m:r>
-        <m:d>
-          <m:dPr>
-            <m:ctrlPr>
-              <w:rPr>
-                <w:rFonts w:ascii="Latin Modern Math" w:hAnsi="Latin Modern Math"/>
-              </w:rPr>
-            </m:ctrlPr>
-          </m:dPr>
-          <m:e>
-            <m:r>
-              <m:rPr>
-                <m:sty m:val="bi"/>
-              </m:rPr>
-              <w:rPr>
-                <w:rFonts w:ascii="Latin Modern Math" w:hAnsi="Latin Modern Math"/>
-              </w:rPr>
-              <m:t>cx</m:t>
-            </m:r>
-          </m:e>
-        </m:d>
-      </m:oMath>
-      <w:r>
-        <w:rPr>
-          <w:rFonts w:hint="eastAsia"/>
-        </w:rPr>
-        <w:t>,</w:t>
-      </w:r>
-      <w:r>
-        <w:t xml:space="preserve"> s.t. </w:t>
-      </w:r>
-      <m:oMath>
-        <m:r>
-          <m:rPr>
-            <m:sty m:val="bi"/>
-          </m:rPr>
-          <w:rPr>
-            <w:rFonts w:ascii="Latin Modern Math" w:hAnsi="Latin Modern Math"/>
-          </w:rPr>
-          <m:t>Ax</m:t>
-        </m:r>
-        <m:r>
-          <m:rPr>
-            <m:sty m:val="b"/>
-          </m:rPr>
-          <w:rPr>
-            <w:rFonts w:ascii="Latin Modern Math" w:hAnsi="Latin Modern Math" w:hint="eastAsia"/>
-          </w:rPr>
-          <m:t>≤</m:t>
-        </m:r>
-        <m:r>
-          <m:rPr>
-            <m:sty m:val="bi"/>
-          </m:rPr>
-          <w:rPr>
-            <w:rFonts w:ascii="Latin Modern Math" w:hAnsi="Latin Modern Math"/>
-          </w:rPr>
-          <m:t>b</m:t>
-        </m:r>
-      </m:oMath>
-      <w:r>
-        <w:rPr>
-          <w:rFonts w:hint="eastAsia"/>
-        </w:rPr>
-        <w:t>,</w:t>
-      </w:r>
-      <w:r>
-        <w:t xml:space="preserve"> and</w:t>
-      </w:r>
-      <w:r>
-        <w:t xml:space="preserve"> </w:t>
-      </w:r>
-      <m:oMath>
-        <m:r>
-          <m:rPr>
-            <m:sty m:val="bi"/>
-          </m:rPr>
-          <w:rPr>
-            <w:rFonts w:ascii="Latin Modern Math" w:hAnsi="Latin Modern Math"/>
-          </w:rPr>
-          <m:t>x</m:t>
-        </m:r>
-        <m:r>
-          <m:rPr>
-            <m:sty m:val="p"/>
-          </m:rPr>
-          <w:rPr>
-            <w:rFonts w:ascii="Latin Modern Math" w:hAnsi="Latin Modern Math" w:hint="eastAsia"/>
-          </w:rPr>
-          <m:t>≥</m:t>
-        </m:r>
-        <m:r>
-          <m:rPr>
-            <m:sty m:val="b"/>
-          </m:rPr>
-          <w:rPr>
-            <w:rFonts w:ascii="Latin Modern Math" w:hAnsi="Latin Modern Math"/>
-          </w:rPr>
-          <m:t>0</m:t>
-        </m:r>
-      </m:oMath>
-      <w:r>
-        <w:rPr>
-          <w:rFonts w:hint="eastAsia"/>
-        </w:rPr>
-        <w:t>.</w:t>
-      </w:r>
-    </w:p>
-    <w:p>
-      <w:pPr>
-        <w:spacing w:line="400" w:lineRule="exact"/>
-        <w:ind w:left="1416" w:hanging="1416"/>
-      </w:pPr>
-      <w:r>
-        <w:rPr>
-          <w:rFonts w:hint="eastAsia"/>
-          <w:b/>
-        </w:rPr>
-        <w:t>O</w:t>
-      </w:r>
-      <w:r>
-        <w:rPr>
-          <w:b/>
-        </w:rPr>
-        <w:t>utpu</w:t>
-      </w:r>
-      <w:r>
-        <w:t>t:</w:t>
-      </w:r>
-      <w:r>
-        <w:tab/>
-      </w:r>
-      <w:r>
-        <w:rPr>
-          <w:rFonts w:hint="eastAsia"/>
-        </w:rPr>
-        <w:t>if</w:t>
-      </w:r>
-      <w:r>
-        <w:t xml:space="preserve"> this problem has </w:t>
-      </w:r>
-      <w:r>
-        <w:t xml:space="preserve">at least one </w:t>
-      </w:r>
-      <w:r>
-        <w:t xml:space="preserve">BFS, then output </w:t>
-      </w:r>
-      <w:r>
-        <w:t xml:space="preserve">it or </w:t>
-      </w:r>
-      <w:r>
-        <w:t>them</w:t>
-      </w:r>
-      <w:r>
-        <w:t xml:space="preserve"> </w:t>
-      </w:r>
-      <w:r>
-        <w:rPr>
-          <w:rFonts w:hint="eastAsia"/>
-        </w:rPr>
-        <w:t>together</w:t>
-      </w:r>
-      <w:r>
-        <w:t xml:space="preserve"> </w:t>
-      </w:r>
-      <w:r>
-        <w:rPr>
-          <w:rFonts w:hint="eastAsia"/>
-        </w:rPr>
-        <w:t>with</w:t>
-      </w:r>
-      <w:r>
-        <w:t xml:space="preserve"> the value of </w:t>
-      </w:r>
-      <m:oMath>
-        <m:r>
-          <m:rPr>
-            <m:sty m:val="bi"/>
-          </m:rPr>
-          <w:rPr>
-            <w:rFonts w:ascii="Latin Modern Math" w:hAnsi="Latin Modern Math"/>
-          </w:rPr>
-          <m:t>cx</m:t>
-        </m:r>
-      </m:oMath>
-      <w:r>
-        <w:t>; else output “No BFS.”</w:t>
-      </w:r>
-    </w:p>
-    <w:p>
-      <w:pPr>
-        <w:spacing w:line="400" w:lineRule="exact"/>
-        <w:rPr>
-          <w:b/>
-        </w:rPr>
-      </w:pPr>
-      <w:r>
-        <w:rPr>
-          <w:rFonts w:hint="eastAsia"/>
-          <w:b/>
-        </w:rPr>
-        <w:t>B</w:t>
-      </w:r>
-      <w:r>
-        <w:rPr>
-          <w:b/>
-        </w:rPr>
-        <w:t>egin</w:t>
-      </w:r>
-    </w:p>
-    <w:p>
-      <w:pPr>
-        <w:spacing w:line="400" w:lineRule="exact"/>
-        <w:ind w:left="1416" w:hanging="1416"/>
-      </w:pPr>
-      <w:r>
-        <w:rPr>
-          <w:rFonts w:hint="eastAsia"/>
-          <w:b/>
-        </w:rPr>
-        <w:t>S</w:t>
-      </w:r>
-      <w:r>
-        <w:rPr>
-          <w:b/>
-        </w:rPr>
-        <w:t>tep 1</w:t>
-      </w:r>
-      <w:r>
-        <w:t>:</w:t>
-      </w:r>
-      <w:r>
-        <w:tab/>
-      </w:r>
-      <w:r>
-        <w:tab/>
-      </w:r>
-      <w:r>
-        <w:rPr>
-          <w:rFonts w:hint="eastAsia"/>
-        </w:rPr>
-        <w:t>find</w:t>
-      </w:r>
-      <w:r>
-        <w:t xml:space="preserve"> the </w:t>
-      </w:r>
-      <w:proofErr w:type="gramStart"/>
-      <w:r>
-        <w:t>biggest</w:t>
-      </w:r>
-      <w:r>
-        <w:t>(</w:t>
-      </w:r>
-      <w:proofErr w:type="gramEnd"/>
-      <w:r>
-        <w:t>if more than one, then choose the first one)</w:t>
-      </w:r>
-      <w:r>
-        <w:t xml:space="preserve"> element larger than </w:t>
-      </w:r>
-      <m:oMath>
-        <m:r>
-          <m:rPr>
-            <m:sty m:val="p"/>
-          </m:rPr>
-          <w:rPr>
-            <w:rFonts w:ascii="Latin Modern Math" w:hAnsi="Latin Modern Math"/>
-          </w:rPr>
-          <m:t>0</m:t>
-        </m:r>
-      </m:oMath>
-      <w:r>
-        <w:rPr>
-          <w:rFonts w:hint="eastAsia"/>
-        </w:rPr>
-        <w:t xml:space="preserve"> </w:t>
-      </w:r>
-      <w:r>
-        <w:t xml:space="preserve">in </w:t>
-      </w:r>
-      <m:oMath>
-        <m:r>
-          <m:rPr>
-            <m:sty m:val="bi"/>
-          </m:rPr>
-          <w:rPr>
-            <w:rFonts w:ascii="Latin Modern Math" w:hAnsi="Latin Modern Math" w:hint="eastAsia"/>
-          </w:rPr>
-          <m:t>c</m:t>
-        </m:r>
-      </m:oMath>
-      <w:r>
-        <w:t xml:space="preserve"> and name it </w:t>
-      </w:r>
-      <m:oMath>
-        <m:r>
-          <m:rPr>
-            <m:sty m:val="p"/>
-          </m:rPr>
-          <w:rPr>
-            <w:rFonts w:ascii="Latin Modern Math" w:hAnsi="Latin Modern Math"/>
-          </w:rPr>
-          <m:t>PIVOT</m:t>
-        </m:r>
-      </m:oMath>
-      <w:r>
-        <w:t xml:space="preserve">, </w:t>
-      </w:r>
-      <w:r>
-        <w:t xml:space="preserve">whose location is </w:t>
-      </w:r>
-      <m:oMath>
-        <m:r>
-          <w:rPr>
-            <w:rFonts w:ascii="Latin Modern Math" w:hAnsi="Latin Modern Math"/>
-          </w:rPr>
-          <m:t>L</m:t>
-        </m:r>
-      </m:oMath>
-    </w:p>
-    <w:p>
-      <w:pPr>
-        <w:spacing w:line="400" w:lineRule="exact"/>
-        <w:ind w:left="1416" w:hanging="1416"/>
-      </w:pPr>
-      <w:r>
-        <w:rPr>
-          <w:rFonts w:hint="eastAsia"/>
-          <w:b/>
-        </w:rPr>
-        <w:lastRenderedPageBreak/>
-        <w:t>S</w:t>
-      </w:r>
-      <w:r>
-        <w:rPr>
-          <w:b/>
-        </w:rPr>
-        <w:t>tep 2</w:t>
-      </w:r>
-      <w:r>
-        <w:t>:</w:t>
-      </w:r>
-      <w:r>
-        <w:tab/>
-      </w:r>
-      <w:r>
-        <w:tab/>
-      </w:r>
-      <w:r>
-        <w:t xml:space="preserve">find the biggest element </w:t>
-      </w:r>
-      <w:r>
-        <w:t xml:space="preserve">in </w:t>
-      </w:r>
-      <m:oMath>
-        <m:d>
-          <m:dPr>
-            <m:begChr m:val="{"/>
-            <m:endChr m:val="}"/>
-            <m:ctrlPr>
-              <w:rPr>
-                <w:rFonts w:ascii="Latin Modern Math" w:hAnsi="Latin Modern Math"/>
-              </w:rPr>
-            </m:ctrlPr>
-          </m:dPr>
-          <m:e>
-            <m:sSub>
-              <m:sSubPr>
-                <m:ctrlPr>
-                  <w:rPr>
-                    <w:rFonts w:ascii="Latin Modern Math" w:hAnsi="Latin Modern Math"/>
-                  </w:rPr>
-                </m:ctrlPr>
-              </m:sSubPr>
-              <m:e>
-                <m:r>
-                  <m:rPr>
-                    <m:sty m:val="p"/>
-                  </m:rPr>
-                  <w:rPr>
-                    <w:rFonts w:ascii="Latin Modern Math" w:hAnsi="Latin Modern Math"/>
-                  </w:rPr>
-                  <m:t>b</m:t>
-                </m:r>
-              </m:e>
-              <m:sub>
-                <m:r>
-                  <m:rPr>
-                    <m:sty m:val="p"/>
-                  </m:rPr>
-                  <w:rPr>
-                    <w:rFonts w:ascii="Latin Modern Math" w:hAnsi="Latin Modern Math"/>
-                  </w:rPr>
-                  <m:t>i</m:t>
-                </m:r>
-              </m:sub>
-            </m:sSub>
-            <m:r>
-              <m:rPr>
-                <m:lit/>
-                <m:sty m:val="p"/>
-              </m:rPr>
-              <w:rPr>
-                <w:rFonts w:ascii="Latin Modern Math" w:hAnsi="Latin Modern Math"/>
-              </w:rPr>
-              <m:t>/</m:t>
-            </m:r>
-            <m:sSub>
-              <m:sSubPr>
-                <m:ctrlPr>
-                  <w:rPr>
-                    <w:rFonts w:ascii="Latin Modern Math" w:hAnsi="Latin Modern Math"/>
-                  </w:rPr>
-                </m:ctrlPr>
-              </m:sSubPr>
-              <m:e>
-                <m:r>
-                  <m:rPr>
-                    <m:sty m:val="p"/>
-                  </m:rPr>
-                  <w:rPr>
-                    <w:rFonts w:ascii="Latin Modern Math" w:hAnsi="Latin Modern Math"/>
-                  </w:rPr>
-                  <m:t>a</m:t>
-                </m:r>
-              </m:e>
-              <m:sub>
-                <m:r>
-                  <m:rPr>
-                    <m:sty m:val="p"/>
-                  </m:rPr>
-                  <w:rPr>
-                    <w:rFonts w:ascii="Latin Modern Math" w:hAnsi="Latin Modern Math"/>
-                  </w:rPr>
-                  <m:t>i,L</m:t>
-                </m:r>
-              </m:sub>
-            </m:sSub>
-            <m:r>
-              <w:rPr>
-                <w:rFonts w:ascii="Latin Modern Math" w:hAnsi="Latin Modern Math"/>
-              </w:rPr>
-              <m:t xml:space="preserve"> </m:t>
-            </m:r>
-          </m:e>
-          <m:e>
-            <m:sSub>
-              <m:sSubPr>
-                <m:ctrlPr>
-                  <w:rPr>
-                    <w:rFonts w:ascii="Latin Modern Math" w:hAnsi="Latin Modern Math"/>
-                  </w:rPr>
-                </m:ctrlPr>
-              </m:sSubPr>
-              <m:e>
-                <m:r>
-                  <m:rPr>
-                    <m:sty m:val="p"/>
-                  </m:rPr>
-                  <w:rPr>
-                    <w:rFonts w:ascii="Latin Modern Math" w:hAnsi="Latin Modern Math"/>
-                  </w:rPr>
-                  <m:t xml:space="preserve"> </m:t>
-                </m:r>
-                <m:r>
-                  <m:rPr>
-                    <m:sty m:val="p"/>
-                  </m:rPr>
-                  <w:rPr>
-                    <w:rFonts w:ascii="Latin Modern Math" w:hAnsi="Latin Modern Math"/>
-                  </w:rPr>
-                  <m:t>a</m:t>
-                </m:r>
-              </m:e>
-              <m:sub>
-                <m:r>
-                  <m:rPr>
-                    <m:sty m:val="p"/>
-                  </m:rPr>
-                  <w:rPr>
-                    <w:rFonts w:ascii="Latin Modern Math" w:hAnsi="Latin Modern Math"/>
-                  </w:rPr>
-                  <m:t>i,L</m:t>
-                </m:r>
-              </m:sub>
-            </m:sSub>
-            <m:r>
-              <m:rPr>
-                <m:sty m:val="p"/>
-              </m:rPr>
-              <w:rPr>
-                <w:rFonts w:ascii="Latin Modern Math" w:hAnsi="Latin Modern Math"/>
-              </w:rPr>
-              <m:t>&gt;</m:t>
-            </m:r>
-            <m:r>
-              <m:rPr>
-                <m:nor/>
-              </m:rPr>
-              <w:rPr>
-                <w:rFonts w:ascii="Latin Modern Math" w:hAnsi="Latin Modern Math"/>
-              </w:rPr>
-              <m:t>0,</m:t>
-            </m:r>
-            <m:r>
-              <m:rPr>
-                <m:nor/>
-              </m:rPr>
-              <w:rPr>
-                <w:rFonts w:ascii="Latin Modern Math" w:hAnsi="Latin Modern Math"/>
-              </w:rPr>
-              <m:t xml:space="preserve"> </m:t>
-            </m:r>
-            <m:r>
-              <m:rPr>
-                <m:sty m:val="p"/>
-              </m:rPr>
-              <w:rPr>
-                <w:rFonts w:ascii="Latin Modern Math" w:hAnsi="Latin Modern Math"/>
-              </w:rPr>
-              <m:t>i=</m:t>
-            </m:r>
-            <m:r>
-              <m:rPr>
-                <m:nor/>
-              </m:rPr>
-              <w:rPr>
-                <w:rFonts w:ascii="Latin Modern Math" w:hAnsi="Latin Modern Math"/>
-              </w:rPr>
-              <m:t>0,1,</m:t>
-            </m:r>
-            <m:r>
-              <m:rPr>
-                <m:sty m:val="p"/>
-              </m:rPr>
-              <w:rPr>
-                <w:rFonts w:ascii="Latin Modern Math" w:hAnsi="Latin Modern Math"/>
-              </w:rPr>
-              <m:t>⋯</m:t>
-            </m:r>
-            <m:r>
-              <m:rPr>
-                <m:sty m:val="p"/>
-              </m:rPr>
-              <w:rPr>
-                <w:rFonts w:ascii="Latin Modern Math" w:hAnsi="Latin Modern Math"/>
-              </w:rPr>
-              <m:t>,m</m:t>
-            </m:r>
-          </m:e>
-        </m:d>
-      </m:oMath>
-      <w:r>
-        <w:t>(if more than one, then choose the first one)</w:t>
-      </w:r>
-      <w:r>
-        <w:t xml:space="preserve">, whose location is </w:t>
-      </w:r>
-      <w:bookmarkStart w:id="0" w:name="_GoBack"/>
-      <w:bookmarkEnd w:id="0"/>
-    </w:p>
-    <w:p>
-      <w:pPr>
-        <w:spacing w:line="400" w:lineRule="exact"/>
-        <w:rPr>
-          <w:b/>
-        </w:rPr>
-      </w:pPr>
-      <w:r>
-        <w:rPr>
-          <w:rFonts w:hint="eastAsia"/>
-          <w:b/>
-        </w:rPr>
-        <w:t>E</w:t>
-      </w:r>
-      <w:r>
-        <w:rPr>
-          <w:b/>
-        </w:rPr>
-        <w:t>nd</w:t>
-      </w:r>
-    </w:p>
-    <w:p>
-      <w:pPr>
-        <w:spacing w:line="400" w:lineRule="exact"/>
-        <w:rPr>
-          <w:b/>
-        </w:rPr>
-      </w:pPr>
-    </w:p>
-    <w:p>
-      <w:pPr>
-        <w:spacing w:line="400" w:lineRule="exact"/>
-        <w:rPr>
-          <w:b/>
-        </w:rPr>
-      </w:pPr>
-    </w:p>
-    <w:p>
-      <w:pPr>
-        <w:spacing w:line="400" w:lineRule="exact"/>
-        <w:rPr>
-          <w:b/>
-        </w:rPr>
-      </w:pPr>
-    </w:p>
-    <w:p>
-      <w:pPr>
-        <w:spacing w:line="400" w:lineRule="exact"/>
-        <w:rPr>
-          <w:b/>
-        </w:rPr>
-        <w:sectPr>
-          <w:headerReference w:type="default" r:id="rId8"/>
-          <w:footerReference w:type="default" r:id="rId9"/>
-          <w:headerReference w:type="first" r:id="rId10"/>
-          <w:footerReference w:type="first" r:id="rId11"/>
-          <w:footnotePr>
-            <w:pos w:val="beneathText"/>
-          </w:footnotePr>
-          <w:pgSz w:w="13608" w:h="16840"/>
-          <w:pgMar w:top="1440" w:right="1083" w:bottom="1440" w:left="1083" w:header="720" w:footer="720" w:gutter="284"/>
-          <w:cols w:space="720"/>
-        </w:sectPr>
-      </w:pPr>
-    </w:p>
-    <w:p>
-      <w:pPr>
-        <w:spacing w:line="400" w:lineRule="exact"/>
-      </w:pPr>
-      <w:r>
-        <w:rPr>
-          <w:rFonts w:hint="eastAsia"/>
-          <w:b/>
-        </w:rPr>
-        <w:lastRenderedPageBreak/>
-        <w:t>Algorithm</w:t>
-      </w:r>
-      <w:r>
-        <w:t xml:space="preserve">: </w:t>
-      </w:r>
-      <w:r>
-        <w:tab/>
-      </w:r>
-      <w:r>
-        <w:rPr>
-          <w:rFonts w:hint="eastAsia"/>
-        </w:rPr>
-        <w:t>Double</w:t>
-      </w:r>
-      <w:r>
-        <w:t xml:space="preserve"> </w:t>
-      </w:r>
-      <w:r>
-        <w:t>Simple</w:t>
-      </w:r>
-      <w:r>
-        <w:rPr>
-          <w:rFonts w:hint="eastAsia"/>
-        </w:rPr>
-        <w:t>x</w:t>
-      </w:r>
-      <w:r>
-        <w:t xml:space="preserve"> Method</w:t>
-      </w:r>
-    </w:p>
-    <w:p>
-      <w:pPr>
-        <w:spacing w:line="400" w:lineRule="exact"/>
-      </w:pPr>
-      <w:r>
-        <w:rPr>
-          <w:b/>
-        </w:rPr>
-        <w:t>Input</w:t>
-      </w:r>
-      <w:r>
-        <w:t>:</w:t>
-      </w:r>
-      <w:r>
-        <w:t xml:space="preserve"> </w:t>
-      </w:r>
-      <w:r>
-        <w:tab/>
-      </w:r>
-      <m:oMath>
-        <m:r>
-          <m:rPr>
-            <m:sty m:val="bi"/>
-          </m:rPr>
-          <w:rPr>
-            <w:rFonts w:ascii="Latin Modern Math" w:hAnsi="Latin Modern Math"/>
-          </w:rPr>
-          <m:t>A</m:t>
-        </m:r>
-        <m:r>
-          <m:rPr>
-            <m:sty m:val="p"/>
-          </m:rPr>
-          <w:rPr>
-            <w:rFonts w:ascii="Latin Modern Math" w:hAnsi="Latin Modern Math"/>
-          </w:rPr>
-          <m:t>=</m:t>
-        </m:r>
-        <m:sSub>
-          <m:sSubPr>
-            <m:ctrlPr>
-              <w:rPr>
-                <w:rFonts w:ascii="Latin Modern Math" w:hAnsi="Latin Modern Math"/>
-              </w:rPr>
-            </m:ctrlPr>
-          </m:sSubPr>
-          <m:e>
-            <m:d>
-              <m:dPr>
-                <m:ctrlPr>
-                  <w:rPr>
-                    <w:rFonts w:ascii="Latin Modern Math" w:hAnsi="Latin Modern Math"/>
-                  </w:rPr>
-                </m:ctrlPr>
-              </m:dPr>
-              <m:e>
-                <m:sSub>
-                  <m:sSubPr>
-                    <m:ctrlPr>
-                      <w:rPr>
-                        <w:rFonts w:ascii="Latin Modern Math" w:hAnsi="Latin Modern Math"/>
-                      </w:rPr>
-                    </m:ctrlPr>
-                  </m:sSubPr>
-                  <m:e>
-                    <m:r>
-                      <w:rPr>
-                        <w:rFonts w:ascii="Latin Modern Math" w:hAnsi="Latin Modern Math"/>
-                      </w:rPr>
-                      <m:t>a</m:t>
-                    </m:r>
-                  </m:e>
-                  <m:sub>
-                    <m:r>
-                      <w:rPr>
-                        <w:rFonts w:ascii="Latin Modern Math" w:hAnsi="Latin Modern Math"/>
-                      </w:rPr>
-                      <m:t>ij</m:t>
-                    </m:r>
-                  </m:sub>
-                </m:sSub>
-              </m:e>
-            </m:d>
-          </m:e>
-          <m:sub>
-            <m:r>
-              <w:rPr>
-                <w:rFonts w:ascii="Latin Modern Math" w:hAnsi="Latin Modern Math"/>
-              </w:rPr>
-              <m:t>m</m:t>
-            </m:r>
-            <m:r>
-              <w:rPr>
-                <w:rFonts w:ascii="Latin Modern Math" w:hAnsi="Latin Modern Math" w:hint="eastAsia"/>
-              </w:rPr>
-              <m:t>×</m:t>
-            </m:r>
-            <m:r>
-              <w:rPr>
-                <w:rFonts w:ascii="Latin Modern Math" w:hAnsi="Latin Modern Math"/>
-              </w:rPr>
-              <m:t>n</m:t>
-            </m:r>
-          </m:sub>
-        </m:sSub>
-      </m:oMath>
-      <w:r>
-        <w:rPr>
-          <w:rFonts w:hint="eastAsia"/>
-        </w:rPr>
-        <w:t>,</w:t>
-      </w:r>
-      <w:r>
-        <w:t xml:space="preserve"> </w:t>
-      </w:r>
-      <m:oMath>
-        <m:r>
-          <m:rPr>
-            <m:sty m:val="bi"/>
-          </m:rPr>
-          <w:rPr>
-            <w:rFonts w:ascii="Latin Modern Math" w:hAnsi="Latin Modern Math"/>
-          </w:rPr>
-          <m:t>b</m:t>
-        </m:r>
-        <m:r>
-          <m:rPr>
-            <m:sty m:val="p"/>
-          </m:rPr>
-          <w:rPr>
-            <w:rFonts w:ascii="Latin Modern Math" w:hAnsi="Latin Modern Math"/>
-          </w:rPr>
-          <m:t>=</m:t>
-        </m:r>
-        <m:sSup>
-          <m:sSupPr>
-            <m:ctrlPr>
-              <w:rPr>
-                <w:rFonts w:ascii="Latin Modern Math" w:hAnsi="Latin Modern Math"/>
-              </w:rPr>
-            </m:ctrlPr>
-          </m:sSupPr>
-          <m:e>
-            <m:d>
-              <m:dPr>
-                <m:ctrlPr>
-                  <w:rPr>
-                    <w:rFonts w:ascii="Latin Modern Math" w:hAnsi="Latin Modern Math"/>
-                  </w:rPr>
-                </m:ctrlPr>
-              </m:dPr>
-              <m:e>
-                <m:sSub>
-                  <m:sSubPr>
-                    <m:ctrlPr>
-                      <w:rPr>
-                        <w:rFonts w:ascii="Latin Modern Math" w:hAnsi="Latin Modern Math"/>
-                      </w:rPr>
-                    </m:ctrlPr>
-                  </m:sSubPr>
-                  <m:e>
-                    <m:d>
-                      <m:dPr>
-                        <m:ctrlPr>
-                          <w:rPr>
-                            <w:rFonts w:ascii="Latin Modern Math" w:hAnsi="Latin Modern Math"/>
-                          </w:rPr>
-                        </m:ctrlPr>
-                      </m:dPr>
-                      <m:e>
-                        <m:sSub>
-                          <m:sSubPr>
-                            <m:ctrlPr>
-                              <w:rPr>
-                                <w:rFonts w:ascii="Latin Modern Math" w:hAnsi="Latin Modern Math"/>
-                              </w:rPr>
-                            </m:ctrlPr>
-                          </m:sSubPr>
-                          <m:e>
-                            <m:r>
-                              <w:rPr>
-                                <w:rFonts w:ascii="Latin Modern Math" w:hAnsi="Latin Modern Math"/>
-                              </w:rPr>
-                              <m:t>b</m:t>
-                            </m:r>
-                          </m:e>
-                          <m:sub>
-                            <m:r>
-                              <w:rPr>
-                                <w:rFonts w:ascii="Latin Modern Math" w:hAnsi="Latin Modern Math"/>
-                              </w:rPr>
-                              <m:t>ij</m:t>
-                            </m:r>
-                          </m:sub>
-                        </m:sSub>
-                      </m:e>
-                    </m:d>
-                  </m:e>
-                  <m:sub>
-                    <m:r>
-                      <w:rPr>
-                        <w:rFonts w:ascii="Latin Modern Math" w:hAnsi="Latin Modern Math"/>
-                      </w:rPr>
-                      <m:t>m</m:t>
-                    </m:r>
-                    <m:r>
-                      <m:rPr>
-                        <m:sty m:val="p"/>
-                      </m:rPr>
-                      <w:rPr>
-                        <w:rFonts w:ascii="Latin Modern Math" w:hAnsi="Latin Modern Math" w:hint="eastAsia"/>
-                      </w:rPr>
-                      <m:t>×</m:t>
-                    </m:r>
-                    <m:r>
-                      <m:rPr>
-                        <m:sty m:val="p"/>
-                      </m:rPr>
-                      <w:rPr>
-                        <w:rFonts w:ascii="Latin Modern Math" w:hAnsi="Latin Modern Math"/>
-                      </w:rPr>
-                      <m:t>1</m:t>
-                    </m:r>
-                  </m:sub>
-                </m:sSub>
-              </m:e>
-            </m:d>
-          </m:e>
-          <m:sup>
-            <m:r>
-              <m:rPr>
-                <m:sty m:val="p"/>
-              </m:rPr>
-              <w:rPr>
-                <w:rFonts w:ascii="Latin Modern Math" w:hAnsi="Latin Modern Math"/>
-              </w:rPr>
-              <m:t>T</m:t>
-            </m:r>
-          </m:sup>
-        </m:sSup>
-      </m:oMath>
-      <w:r>
-        <w:rPr>
-          <w:rFonts w:hint="eastAsia"/>
-        </w:rPr>
-        <w:t>,</w:t>
-      </w:r>
-      <w:r>
-        <w:t xml:space="preserve"> </w:t>
-      </w:r>
-      <m:oMath>
-        <m:r>
-          <m:rPr>
-            <m:sty m:val="bi"/>
-          </m:rPr>
-          <w:rPr>
-            <w:rFonts w:ascii="Latin Modern Math" w:hAnsi="Latin Modern Math"/>
-          </w:rPr>
-          <m:t>c</m:t>
-        </m:r>
-        <m:r>
-          <m:rPr>
-            <m:sty m:val="p"/>
-          </m:rPr>
-          <w:rPr>
-            <w:rFonts w:ascii="Latin Modern Math" w:hAnsi="Latin Modern Math"/>
-          </w:rPr>
-          <m:t>=</m:t>
-        </m:r>
-        <m:sSub>
-          <m:sSubPr>
-            <m:ctrlPr>
-              <w:rPr>
-                <w:rFonts w:ascii="Latin Modern Math" w:hAnsi="Latin Modern Math"/>
-              </w:rPr>
-            </m:ctrlPr>
-          </m:sSubPr>
-          <m:e>
-            <m:d>
-              <m:dPr>
-                <m:ctrlPr>
-                  <w:rPr>
-                    <w:rFonts w:ascii="Latin Modern Math" w:hAnsi="Latin Modern Math"/>
-                  </w:rPr>
-                </m:ctrlPr>
-              </m:dPr>
-              <m:e>
-                <m:sSub>
-                  <m:sSubPr>
-                    <m:ctrlPr>
-                      <w:rPr>
-                        <w:rFonts w:ascii="Latin Modern Math" w:hAnsi="Latin Modern Math"/>
-                        <w:i/>
-                      </w:rPr>
-                    </m:ctrlPr>
-                  </m:sSubPr>
-                  <m:e>
-                    <m:r>
-                      <w:rPr>
-                        <w:rFonts w:ascii="Latin Modern Math" w:hAnsi="Latin Modern Math"/>
-                      </w:rPr>
-                      <m:t>c</m:t>
-                    </m:r>
-                  </m:e>
-                  <m:sub>
-                    <m:r>
-                      <w:rPr>
-                        <w:rFonts w:ascii="Latin Modern Math" w:hAnsi="Latin Modern Math"/>
-                      </w:rPr>
-                      <m:t>ij</m:t>
-                    </m:r>
-                  </m:sub>
-                </m:sSub>
-              </m:e>
-            </m:d>
-          </m:e>
-          <m:sub>
-            <m:r>
-              <w:rPr>
-                <w:rFonts w:ascii="Latin Modern Math" w:hAnsi="Latin Modern Math"/>
-              </w:rPr>
-              <m:t>n</m:t>
-            </m:r>
-            <m:r>
-              <m:rPr>
-                <m:sty m:val="p"/>
-              </m:rPr>
-              <w:rPr>
-                <w:rFonts w:ascii="Latin Modern Math" w:hAnsi="Latin Modern Math" w:hint="eastAsia"/>
-              </w:rPr>
-              <m:t>×</m:t>
-            </m:r>
-            <m:r>
-              <m:rPr>
-                <m:sty m:val="p"/>
-              </m:rPr>
-              <w:rPr>
-                <w:rFonts w:ascii="Latin Modern Math" w:hAnsi="Latin Modern Math"/>
-              </w:rPr>
-              <m:t>1</m:t>
-            </m:r>
-          </m:sub>
-        </m:sSub>
-      </m:oMath>
-    </w:p>
-    <w:p>
-      <w:pPr>
-        <w:spacing w:line="400" w:lineRule="exact"/>
-      </w:pPr>
-      <w:r>
         <w:rPr>
           <w:b/>
         </w:rPr>
@@ -3752,6 +4711,95 @@
     </w:lvl>
   </w:abstractNum>
   <w:abstractNum w:abstractNumId="2" w15:restartNumberingAfterBreak="0">
+    <w:nsid w:val="12D06144"/>
+    <w:multiLevelType w:val="hybridMultilevel"/>
+    <w:tmpl w:val="2242996A"/>
+    <w:lvl w:ilvl="0" w:tplc="8B9C44CE">
+      <w:start w:val="1"/>
+      <w:numFmt w:val="decimal"/>
+      <w:lvlText w:val="(%1)"/>
+      <w:lvlJc w:val="left"/>
+      <w:pPr>
+        <w:ind w:left="1776" w:hanging="360"/>
+      </w:pPr>
+      <w:rPr>
+        <w:rFonts w:ascii="Latin Modern Math" w:hAnsi="Latin Modern Math" w:hint="default"/>
+      </w:rPr>
+    </w:lvl>
+    <w:lvl w:ilvl="1" w:tplc="04090019" w:tentative="1">
+      <w:start w:val="1"/>
+      <w:numFmt w:val="lowerLetter"/>
+      <w:lvlText w:val="%2)"/>
+      <w:lvlJc w:val="left"/>
+      <w:pPr>
+        <w:ind w:left="2256" w:hanging="420"/>
+      </w:pPr>
+    </w:lvl>
+    <w:lvl w:ilvl="2" w:tplc="0409001B" w:tentative="1">
+      <w:start w:val="1"/>
+      <w:numFmt w:val="lowerRoman"/>
+      <w:lvlText w:val="%3."/>
+      <w:lvlJc w:val="right"/>
+      <w:pPr>
+        <w:ind w:left="2676" w:hanging="420"/>
+      </w:pPr>
+    </w:lvl>
+    <w:lvl w:ilvl="3" w:tplc="0409000F" w:tentative="1">
+      <w:start w:val="1"/>
+      <w:numFmt w:val="decimal"/>
+      <w:lvlText w:val="%4."/>
+      <w:lvlJc w:val="left"/>
+      <w:pPr>
+        <w:ind w:left="3096" w:hanging="420"/>
+      </w:pPr>
+    </w:lvl>
+    <w:lvl w:ilvl="4" w:tplc="04090019" w:tentative="1">
+      <w:start w:val="1"/>
+      <w:numFmt w:val="lowerLetter"/>
+      <w:lvlText w:val="%5)"/>
+      <w:lvlJc w:val="left"/>
+      <w:pPr>
+        <w:ind w:left="3516" w:hanging="420"/>
+      </w:pPr>
+    </w:lvl>
+    <w:lvl w:ilvl="5" w:tplc="0409001B" w:tentative="1">
+      <w:start w:val="1"/>
+      <w:numFmt w:val="lowerRoman"/>
+      <w:lvlText w:val="%6."/>
+      <w:lvlJc w:val="right"/>
+      <w:pPr>
+        <w:ind w:left="3936" w:hanging="420"/>
+      </w:pPr>
+    </w:lvl>
+    <w:lvl w:ilvl="6" w:tplc="0409000F" w:tentative="1">
+      <w:start w:val="1"/>
+      <w:numFmt w:val="decimal"/>
+      <w:lvlText w:val="%7."/>
+      <w:lvlJc w:val="left"/>
+      <w:pPr>
+        <w:ind w:left="4356" w:hanging="420"/>
+      </w:pPr>
+    </w:lvl>
+    <w:lvl w:ilvl="7" w:tplc="04090019" w:tentative="1">
+      <w:start w:val="1"/>
+      <w:numFmt w:val="lowerLetter"/>
+      <w:lvlText w:val="%8)"/>
+      <w:lvlJc w:val="left"/>
+      <w:pPr>
+        <w:ind w:left="4776" w:hanging="420"/>
+      </w:pPr>
+    </w:lvl>
+    <w:lvl w:ilvl="8" w:tplc="0409001B" w:tentative="1">
+      <w:start w:val="1"/>
+      <w:numFmt w:val="lowerRoman"/>
+      <w:lvlText w:val="%9."/>
+      <w:lvlJc w:val="right"/>
+      <w:pPr>
+        <w:ind w:left="5196" w:hanging="420"/>
+      </w:pPr>
+    </w:lvl>
+  </w:abstractNum>
+  <w:abstractNum w:abstractNumId="3" w15:restartNumberingAfterBreak="0">
     <w:nsid w:val="302119D9"/>
     <w:multiLevelType w:val="hybridMultilevel"/>
     <w:tmpl w:val="ABC2D3F4"/>
@@ -3837,7 +4885,7 @@
       </w:pPr>
     </w:lvl>
   </w:abstractNum>
-  <w:abstractNum w:abstractNumId="3" w15:restartNumberingAfterBreak="0">
+  <w:abstractNum w:abstractNumId="4" w15:restartNumberingAfterBreak="0">
     <w:nsid w:val="326B61AA"/>
     <w:multiLevelType w:val="hybridMultilevel"/>
     <w:tmpl w:val="241A4F8C"/>
@@ -3950,7 +4998,7 @@
       </w:rPr>
     </w:lvl>
   </w:abstractNum>
-  <w:abstractNum w:abstractNumId="4" w15:restartNumberingAfterBreak="0">
+  <w:abstractNum w:abstractNumId="5" w15:restartNumberingAfterBreak="0">
     <w:nsid w:val="32971B57"/>
     <w:multiLevelType w:val="hybridMultilevel"/>
     <w:tmpl w:val="3544E892"/>
@@ -4063,7 +5111,7 @@
       </w:rPr>
     </w:lvl>
   </w:abstractNum>
-  <w:abstractNum w:abstractNumId="5" w15:restartNumberingAfterBreak="0">
+  <w:abstractNum w:abstractNumId="6" w15:restartNumberingAfterBreak="0">
     <w:nsid w:val="3AF22746"/>
     <w:multiLevelType w:val="hybridMultilevel"/>
     <w:tmpl w:val="AB1CD6CE"/>
@@ -4176,7 +5224,7 @@
       </w:rPr>
     </w:lvl>
   </w:abstractNum>
-  <w:abstractNum w:abstractNumId="6" w15:restartNumberingAfterBreak="0">
+  <w:abstractNum w:abstractNumId="7" w15:restartNumberingAfterBreak="0">
     <w:nsid w:val="3FAB4663"/>
     <w:multiLevelType w:val="hybridMultilevel"/>
     <w:tmpl w:val="1A7C664A"/>
@@ -4289,7 +5337,7 @@
       </w:rPr>
     </w:lvl>
   </w:abstractNum>
-  <w:abstractNum w:abstractNumId="7" w15:restartNumberingAfterBreak="0">
+  <w:abstractNum w:abstractNumId="8" w15:restartNumberingAfterBreak="0">
     <w:nsid w:val="43AC6D65"/>
     <w:multiLevelType w:val="hybridMultilevel"/>
     <w:tmpl w:val="2110B352"/>
@@ -4402,7 +5450,7 @@
       </w:rPr>
     </w:lvl>
   </w:abstractNum>
-  <w:abstractNum w:abstractNumId="8" w15:restartNumberingAfterBreak="0">
+  <w:abstractNum w:abstractNumId="9" w15:restartNumberingAfterBreak="0">
     <w:nsid w:val="4CAC2711"/>
     <w:multiLevelType w:val="hybridMultilevel"/>
     <w:tmpl w:val="EAD6D978"/>
@@ -4515,7 +5563,7 @@
       </w:rPr>
     </w:lvl>
   </w:abstractNum>
-  <w:abstractNum w:abstractNumId="9" w15:restartNumberingAfterBreak="0">
+  <w:abstractNum w:abstractNumId="10" w15:restartNumberingAfterBreak="0">
     <w:nsid w:val="5DA41706"/>
     <w:multiLevelType w:val="hybridMultilevel"/>
     <w:tmpl w:val="00BA2CD2"/>
@@ -4601,7 +5649,7 @@
       </w:pPr>
     </w:lvl>
   </w:abstractNum>
-  <w:abstractNum w:abstractNumId="10" w15:restartNumberingAfterBreak="0">
+  <w:abstractNum w:abstractNumId="11" w15:restartNumberingAfterBreak="0">
     <w:nsid w:val="605D26D5"/>
     <w:multiLevelType w:val="hybridMultilevel"/>
     <w:tmpl w:val="32A44AE6"/>
@@ -4690,7 +5738,7 @@
       </w:pPr>
     </w:lvl>
   </w:abstractNum>
-  <w:abstractNum w:abstractNumId="11" w15:restartNumberingAfterBreak="0">
+  <w:abstractNum w:abstractNumId="12" w15:restartNumberingAfterBreak="0">
     <w:nsid w:val="61553658"/>
     <w:multiLevelType w:val="hybridMultilevel"/>
     <w:tmpl w:val="D14CC6E2"/>
@@ -4779,7 +5827,7 @@
       </w:pPr>
     </w:lvl>
   </w:abstractNum>
-  <w:abstractNum w:abstractNumId="12" w15:restartNumberingAfterBreak="0">
+  <w:abstractNum w:abstractNumId="13" w15:restartNumberingAfterBreak="0">
     <w:nsid w:val="62034DE3"/>
     <w:multiLevelType w:val="hybridMultilevel"/>
     <w:tmpl w:val="9F948D1C"/>
@@ -4868,7 +5916,7 @@
       </w:pPr>
     </w:lvl>
   </w:abstractNum>
-  <w:abstractNum w:abstractNumId="13" w15:restartNumberingAfterBreak="0">
+  <w:abstractNum w:abstractNumId="14" w15:restartNumberingAfterBreak="0">
     <w:nsid w:val="63615003"/>
     <w:multiLevelType w:val="hybridMultilevel"/>
     <w:tmpl w:val="80BAF60A"/>
@@ -4957,7 +6005,7 @@
       </w:pPr>
     </w:lvl>
   </w:abstractNum>
-  <w:abstractNum w:abstractNumId="14" w15:restartNumberingAfterBreak="0">
+  <w:abstractNum w:abstractNumId="15" w15:restartNumberingAfterBreak="0">
     <w:nsid w:val="69ED666F"/>
     <w:multiLevelType w:val="hybridMultilevel"/>
     <w:tmpl w:val="154C83FC"/>
@@ -5043,7 +6091,7 @@
       </w:pPr>
     </w:lvl>
   </w:abstractNum>
-  <w:abstractNum w:abstractNumId="15" w15:restartNumberingAfterBreak="0">
+  <w:abstractNum w:abstractNumId="16" w15:restartNumberingAfterBreak="0">
     <w:nsid w:val="733B72C4"/>
     <w:multiLevelType w:val="hybridMultilevel"/>
     <w:tmpl w:val="1A965DC6"/>
@@ -5156,7 +6204,7 @@
       </w:rPr>
     </w:lvl>
   </w:abstractNum>
-  <w:abstractNum w:abstractNumId="16" w15:restartNumberingAfterBreak="0">
+  <w:abstractNum w:abstractNumId="17" w15:restartNumberingAfterBreak="0">
     <w:nsid w:val="7AC81408"/>
     <w:multiLevelType w:val="hybridMultilevel"/>
     <w:tmpl w:val="7F9C2874"/>
@@ -5269,7 +6317,7 @@
       </w:rPr>
     </w:lvl>
   </w:abstractNum>
-  <w:abstractNum w:abstractNumId="17" w15:restartNumberingAfterBreak="0">
+  <w:abstractNum w:abstractNumId="18" w15:restartNumberingAfterBreak="0">
     <w:nsid w:val="7C9416C6"/>
     <w:multiLevelType w:val="hybridMultilevel"/>
     <w:tmpl w:val="04906008"/>
@@ -5359,58 +6407,61 @@
     </w:lvl>
   </w:abstractNum>
   <w:num w:numId="1">
+    <w:abstractNumId w:val="5"/>
+  </w:num>
+  <w:num w:numId="2">
+    <w:abstractNumId w:val="9"/>
+  </w:num>
+  <w:num w:numId="3">
     <w:abstractNumId w:val="4"/>
   </w:num>
-  <w:num w:numId="2">
-    <w:abstractNumId w:val="8"/>
-  </w:num>
-  <w:num w:numId="3">
-    <w:abstractNumId w:val="3"/>
-  </w:num>
   <w:num w:numId="4">
-    <w:abstractNumId w:val="6"/>
+    <w:abstractNumId w:val="7"/>
   </w:num>
   <w:num w:numId="5">
     <w:abstractNumId w:val="0"/>
   </w:num>
   <w:num w:numId="6">
-    <w:abstractNumId w:val="15"/>
+    <w:abstractNumId w:val="16"/>
   </w:num>
   <w:num w:numId="7">
-    <w:abstractNumId w:val="7"/>
+    <w:abstractNumId w:val="8"/>
   </w:num>
   <w:num w:numId="8">
-    <w:abstractNumId w:val="5"/>
+    <w:abstractNumId w:val="6"/>
   </w:num>
   <w:num w:numId="9">
-    <w:abstractNumId w:val="16"/>
+    <w:abstractNumId w:val="17"/>
   </w:num>
   <w:num w:numId="10">
     <w:abstractNumId w:val="1"/>
   </w:num>
   <w:num w:numId="11">
+    <w:abstractNumId w:val="12"/>
+  </w:num>
+  <w:num w:numId="12">
+    <w:abstractNumId w:val="3"/>
+  </w:num>
+  <w:num w:numId="13">
+    <w:abstractNumId w:val="18"/>
+  </w:num>
+  <w:num w:numId="14">
     <w:abstractNumId w:val="11"/>
   </w:num>
-  <w:num w:numId="12">
-    <w:abstractNumId w:val="2"/>
+  <w:num w:numId="15">
+    <w:abstractNumId w:val="14"/>
   </w:num>
-  <w:num w:numId="13">
-    <w:abstractNumId w:val="17"/>
+  <w:num w:numId="16">
+    <w:abstractNumId w:val="13"/>
   </w:num>
-  <w:num w:numId="14">
+  <w:num w:numId="17">
     <w:abstractNumId w:val="10"/>
   </w:num>
-  <w:num w:numId="15">
-    <w:abstractNumId w:val="13"/>
+  <w:num w:numId="18">
+    <w:abstractNumId w:val="15"/>
   </w:num>
-  <w:num w:numId="16">
-    <w:abstractNumId w:val="12"/>
-  </w:num>
-  <w:num w:numId="17">
-    <w:abstractNumId w:val="9"/>
-  </w:num>
-  <w:num w:numId="18">
-    <w:abstractNumId w:val="14"/>
+  <w:num w:numId="19">
+    <w:abstractNumId w:val="2"/>
   </w:num>
 </w:numbering>
 </file>
@@ -7107,7 +8158,7 @@
 </file>
 
 <file path=customXml/itemProps1.xml><?xml version="1.0" encoding="utf-8"?>
-<ds:datastoreItem xmlns:ds="http://schemas.openxmlformats.org/officeDocument/2006/customXml" ds:itemID="{16FE519D-0ABA-4F55-AC26-D60FE5DF9677}">
+<ds:datastoreItem xmlns:ds="http://schemas.openxmlformats.org/officeDocument/2006/customXml" ds:itemID="{084E46A7-9037-4A51-B28B-AC082396F4C5}">
   <ds:schemaRefs>
     <ds:schemaRef ds:uri="http://schemas.openxmlformats.org/officeDocument/2006/bibliography"/>
   </ds:schemaRefs>

</xml_diff>